<commit_message>
Added a folder in the solution for the old forms. Progress on documentation.
</commit_message>
<xml_diff>
--- a/Proiect de diploma/Lucrare de licenta.docx
+++ b/Proiect de diploma/Lucrare de licenta.docx
@@ -10395,6 +10395,1838 @@
     </w:p>
     <w:p>
       <w:pPr>
+        <w:rPr>
+          <w:rFonts w:ascii="Times New Roman" w:hAnsi="Times New Roman" w:cs="Times New Roman"/>
+          <w:sz w:val="24"/>
+          <w:szCs w:val="24"/>
+        </w:rPr>
+      </w:pPr>
+      <w:r>
+        <w:rPr>
+          <w:rFonts w:ascii="Times New Roman" w:hAnsi="Times New Roman" w:cs="Times New Roman"/>
+          <w:sz w:val="24"/>
+          <w:szCs w:val="24"/>
+        </w:rPr>
+        <w:lastRenderedPageBreak/>
+        <w:t>Explicația diagramei:</w:t>
+      </w:r>
+    </w:p>
+    <w:p>
+      <w:pPr>
+        <w:rPr>
+          <w:rFonts w:ascii="Times New Roman" w:hAnsi="Times New Roman" w:cs="Times New Roman"/>
+          <w:sz w:val="24"/>
+          <w:szCs w:val="24"/>
+        </w:rPr>
+      </w:pPr>
+      <w:r>
+        <w:rPr>
+          <w:rFonts w:ascii="Times New Roman" w:hAnsi="Times New Roman" w:cs="Times New Roman"/>
+          <w:sz w:val="24"/>
+          <w:szCs w:val="24"/>
+        </w:rPr>
+        <w:tab/>
+        <w:t xml:space="preserve">La pornirea aplicației  este încărcata fereastra principală și tab-ul </w:t>
+      </w:r>
+      <w:r>
+        <w:rPr>
+          <w:rFonts w:ascii="Times New Roman" w:hAnsi="Times New Roman" w:cs="Times New Roman"/>
+          <w:b/>
+          <w:sz w:val="24"/>
+          <w:szCs w:val="24"/>
+        </w:rPr>
+        <w:t>Catalog</w:t>
+      </w:r>
+      <w:r>
+        <w:rPr>
+          <w:rFonts w:ascii="Times New Roman" w:hAnsi="Times New Roman" w:cs="Times New Roman"/>
+          <w:sz w:val="24"/>
+          <w:szCs w:val="24"/>
+        </w:rPr>
+        <w:t xml:space="preserve"> este afișat (vezi </w:t>
+      </w:r>
+      <w:r>
+        <w:rPr>
+          <w:rFonts w:ascii="Times New Roman" w:hAnsi="Times New Roman" w:cs="Times New Roman"/>
+          <w:sz w:val="24"/>
+          <w:szCs w:val="24"/>
+        </w:rPr>
+        <w:t>figura nr.2</w:t>
+      </w:r>
+      <w:r>
+        <w:rPr>
+          <w:rFonts w:ascii="Times New Roman" w:hAnsi="Times New Roman" w:cs="Times New Roman"/>
+          <w:sz w:val="24"/>
+          <w:szCs w:val="24"/>
+        </w:rPr>
+        <w:t xml:space="preserve"> Elementele interfeței grafice), iar datele specifice sunt afișate in secțiunea 1 a interfeței. </w:t>
+      </w:r>
+    </w:p>
+    <w:p>
+      <w:pPr>
+        <w:rPr>
+          <w:rFonts w:ascii="Times New Roman" w:hAnsi="Times New Roman" w:cs="Times New Roman"/>
+          <w:sz w:val="24"/>
+          <w:szCs w:val="24"/>
+        </w:rPr>
+      </w:pPr>
+      <w:r>
+        <w:rPr>
+          <w:rFonts w:ascii="Times New Roman" w:hAnsi="Times New Roman" w:cs="Times New Roman"/>
+          <w:sz w:val="24"/>
+          <w:szCs w:val="24"/>
+        </w:rPr>
+        <w:t>Oricare din celelalte tab-uri (</w:t>
+      </w:r>
+      <w:r>
+        <w:rPr>
+          <w:rFonts w:ascii="Times New Roman" w:hAnsi="Times New Roman" w:cs="Times New Roman"/>
+          <w:b/>
+          <w:sz w:val="24"/>
+          <w:szCs w:val="24"/>
+        </w:rPr>
+        <w:t>Studenți</w:t>
+      </w:r>
+      <w:r>
+        <w:rPr>
+          <w:rFonts w:ascii="Times New Roman" w:hAnsi="Times New Roman" w:cs="Times New Roman"/>
+          <w:sz w:val="24"/>
+          <w:szCs w:val="24"/>
+        </w:rPr>
+        <w:t xml:space="preserve">, </w:t>
+      </w:r>
+      <w:r>
+        <w:rPr>
+          <w:rFonts w:ascii="Times New Roman" w:hAnsi="Times New Roman" w:cs="Times New Roman"/>
+          <w:b/>
+          <w:sz w:val="24"/>
+          <w:szCs w:val="24"/>
+        </w:rPr>
+        <w:t>Profesori</w:t>
+      </w:r>
+      <w:r>
+        <w:rPr>
+          <w:rFonts w:ascii="Times New Roman" w:hAnsi="Times New Roman" w:cs="Times New Roman"/>
+          <w:sz w:val="24"/>
+          <w:szCs w:val="24"/>
+        </w:rPr>
+        <w:t xml:space="preserve"> etc.) sunt disponibile pentru a fi selectate din secțiunea 2.</w:t>
+      </w:r>
+    </w:p>
+    <w:p>
+      <w:pPr>
+        <w:rPr>
+          <w:rFonts w:ascii="Times New Roman" w:hAnsi="Times New Roman" w:cs="Times New Roman"/>
+          <w:sz w:val="24"/>
+          <w:szCs w:val="24"/>
+        </w:rPr>
+      </w:pPr>
+      <w:r>
+        <w:rPr>
+          <w:rFonts w:ascii="Times New Roman" w:hAnsi="Times New Roman" w:cs="Times New Roman"/>
+          <w:sz w:val="24"/>
+          <w:szCs w:val="24"/>
+        </w:rPr>
+        <w:t>La încărcarea celor 6 tab-uri, informațiile specifice sunt automat extrase din baza de date si afișate in secțiunea 1.</w:t>
+      </w:r>
+    </w:p>
+    <w:p>
+      <w:pPr>
+        <w:rPr>
+          <w:rFonts w:ascii="Times New Roman" w:hAnsi="Times New Roman" w:cs="Times New Roman"/>
+          <w:sz w:val="24"/>
+          <w:szCs w:val="24"/>
+        </w:rPr>
+      </w:pPr>
+      <w:r>
+        <w:rPr>
+          <w:rFonts w:ascii="Times New Roman" w:hAnsi="Times New Roman" w:cs="Times New Roman"/>
+          <w:sz w:val="24"/>
+          <w:szCs w:val="24"/>
+        </w:rPr>
+        <w:t xml:space="preserve">Pentru toate tab-urile se păstrează elementele 1 si 4 ale interfeței grafice, diferențele apărând in secțiunea 3 unde sunt afișate câmpurile specifice entității tab-ului selectat (de ex. pentru </w:t>
+      </w:r>
+      <w:r>
+        <w:rPr>
+          <w:rFonts w:ascii="Times New Roman" w:hAnsi="Times New Roman" w:cs="Times New Roman"/>
+          <w:b/>
+          <w:sz w:val="24"/>
+          <w:szCs w:val="24"/>
+        </w:rPr>
+        <w:t>Profesori</w:t>
+      </w:r>
+      <w:r>
+        <w:rPr>
+          <w:rFonts w:ascii="Times New Roman" w:hAnsi="Times New Roman" w:cs="Times New Roman"/>
+          <w:sz w:val="24"/>
+          <w:szCs w:val="24"/>
+        </w:rPr>
+        <w:t xml:space="preserve"> vom avea afișate câmpurile: </w:t>
+      </w:r>
+      <w:r>
+        <w:rPr>
+          <w:rFonts w:ascii="Times New Roman" w:hAnsi="Times New Roman" w:cs="Times New Roman"/>
+          <w:i/>
+          <w:sz w:val="24"/>
+          <w:szCs w:val="24"/>
+        </w:rPr>
+        <w:t>Nume profesor</w:t>
+      </w:r>
+      <w:r>
+        <w:rPr>
+          <w:rFonts w:ascii="Times New Roman" w:hAnsi="Times New Roman" w:cs="Times New Roman"/>
+          <w:sz w:val="24"/>
+          <w:szCs w:val="24"/>
+        </w:rPr>
+        <w:t xml:space="preserve">, </w:t>
+      </w:r>
+      <w:r>
+        <w:rPr>
+          <w:rFonts w:ascii="Times New Roman" w:hAnsi="Times New Roman" w:cs="Times New Roman"/>
+          <w:i/>
+          <w:sz w:val="24"/>
+          <w:szCs w:val="24"/>
+        </w:rPr>
+        <w:t>Prenume profesor</w:t>
+      </w:r>
+      <w:r>
+        <w:rPr>
+          <w:rFonts w:ascii="Times New Roman" w:hAnsi="Times New Roman" w:cs="Times New Roman"/>
+          <w:sz w:val="24"/>
+          <w:szCs w:val="24"/>
+        </w:rPr>
+        <w:t xml:space="preserve">, </w:t>
+      </w:r>
+      <w:r>
+        <w:rPr>
+          <w:rFonts w:ascii="Times New Roman" w:hAnsi="Times New Roman" w:cs="Times New Roman"/>
+          <w:i/>
+          <w:sz w:val="24"/>
+          <w:szCs w:val="24"/>
+        </w:rPr>
+        <w:t>Materie</w:t>
+      </w:r>
+      <w:r>
+        <w:rPr>
+          <w:rFonts w:ascii="Times New Roman" w:hAnsi="Times New Roman" w:cs="Times New Roman"/>
+          <w:sz w:val="24"/>
+          <w:szCs w:val="24"/>
+        </w:rPr>
+        <w:t xml:space="preserve"> si </w:t>
+      </w:r>
+      <w:r>
+        <w:rPr>
+          <w:rFonts w:ascii="Times New Roman" w:hAnsi="Times New Roman" w:cs="Times New Roman"/>
+          <w:i/>
+          <w:sz w:val="24"/>
+          <w:szCs w:val="24"/>
+        </w:rPr>
+        <w:t>Id profesor</w:t>
+      </w:r>
+      <w:r>
+        <w:rPr>
+          <w:rFonts w:ascii="Times New Roman" w:hAnsi="Times New Roman" w:cs="Times New Roman"/>
+          <w:sz w:val="24"/>
+          <w:szCs w:val="24"/>
+        </w:rPr>
+        <w:t xml:space="preserve">; iar pentru </w:t>
+      </w:r>
+      <w:r>
+        <w:rPr>
+          <w:rFonts w:ascii="Times New Roman" w:hAnsi="Times New Roman" w:cs="Times New Roman"/>
+          <w:b/>
+          <w:sz w:val="24"/>
+          <w:szCs w:val="24"/>
+        </w:rPr>
+        <w:t>Studenți</w:t>
+      </w:r>
+      <w:r>
+        <w:rPr>
+          <w:rFonts w:ascii="Times New Roman" w:hAnsi="Times New Roman" w:cs="Times New Roman"/>
+          <w:sz w:val="24"/>
+          <w:szCs w:val="24"/>
+        </w:rPr>
+        <w:t xml:space="preserve">: </w:t>
+      </w:r>
+      <w:r>
+        <w:rPr>
+          <w:rFonts w:ascii="Times New Roman" w:hAnsi="Times New Roman" w:cs="Times New Roman"/>
+          <w:i/>
+          <w:sz w:val="24"/>
+          <w:szCs w:val="24"/>
+        </w:rPr>
+        <w:t>Nume student</w:t>
+      </w:r>
+      <w:r>
+        <w:rPr>
+          <w:rFonts w:ascii="Times New Roman" w:hAnsi="Times New Roman" w:cs="Times New Roman"/>
+          <w:sz w:val="24"/>
+          <w:szCs w:val="24"/>
+        </w:rPr>
+        <w:t xml:space="preserve">, </w:t>
+      </w:r>
+      <w:r>
+        <w:rPr>
+          <w:rFonts w:ascii="Times New Roman" w:hAnsi="Times New Roman" w:cs="Times New Roman"/>
+          <w:i/>
+          <w:sz w:val="24"/>
+          <w:szCs w:val="24"/>
+        </w:rPr>
+        <w:t>Prenume student</w:t>
+      </w:r>
+      <w:r>
+        <w:rPr>
+          <w:rFonts w:ascii="Times New Roman" w:hAnsi="Times New Roman" w:cs="Times New Roman"/>
+          <w:sz w:val="24"/>
+          <w:szCs w:val="24"/>
+        </w:rPr>
+        <w:t xml:space="preserve">, </w:t>
+      </w:r>
+      <w:r>
+        <w:rPr>
+          <w:rFonts w:ascii="Times New Roman" w:hAnsi="Times New Roman" w:cs="Times New Roman"/>
+          <w:i/>
+          <w:sz w:val="24"/>
+          <w:szCs w:val="24"/>
+        </w:rPr>
+        <w:t>Număr matricol</w:t>
+      </w:r>
+      <w:r>
+        <w:rPr>
+          <w:rFonts w:ascii="Times New Roman" w:hAnsi="Times New Roman" w:cs="Times New Roman"/>
+          <w:sz w:val="24"/>
+          <w:szCs w:val="24"/>
+        </w:rPr>
+        <w:t xml:space="preserve"> si </w:t>
+      </w:r>
+      <w:r>
+        <w:rPr>
+          <w:rFonts w:ascii="Times New Roman" w:hAnsi="Times New Roman" w:cs="Times New Roman"/>
+          <w:i/>
+          <w:sz w:val="24"/>
+          <w:szCs w:val="24"/>
+        </w:rPr>
+        <w:t>Grupa</w:t>
+      </w:r>
+      <w:r>
+        <w:rPr>
+          <w:rFonts w:ascii="Times New Roman" w:hAnsi="Times New Roman" w:cs="Times New Roman"/>
+          <w:sz w:val="24"/>
+          <w:szCs w:val="24"/>
+        </w:rPr>
+        <w:t>) .</w:t>
+      </w:r>
+    </w:p>
+    <w:p>
+      <w:pPr>
+        <w:rPr>
+          <w:rFonts w:ascii="Times New Roman" w:hAnsi="Times New Roman" w:cs="Times New Roman"/>
+          <w:sz w:val="24"/>
+          <w:szCs w:val="24"/>
+        </w:rPr>
+      </w:pPr>
+      <w:r>
+        <w:rPr>
+          <w:noProof/>
+          <w:lang w:val="en-US"/>
+        </w:rPr>
+        <w:drawing>
+          <wp:anchor distT="0" distB="0" distL="114300" distR="114300" simplePos="0" relativeHeight="251658240" behindDoc="0" locked="0" layoutInCell="1" allowOverlap="1">
+            <wp:simplePos x="0" y="0"/>
+            <wp:positionH relativeFrom="column">
+              <wp:posOffset>4481830</wp:posOffset>
+            </wp:positionH>
+            <wp:positionV relativeFrom="paragraph">
+              <wp:posOffset>235280</wp:posOffset>
+            </wp:positionV>
+            <wp:extent cx="1231200" cy="212400"/>
+            <wp:effectExtent l="0" t="0" r="7620" b="0"/>
+            <wp:wrapSquare wrapText="bothSides"/>
+            <wp:docPr id="1" name="Picture 1"/>
+            <wp:cNvGraphicFramePr>
+              <a:graphicFrameLocks xmlns:a="http://schemas.openxmlformats.org/drawingml/2006/main" noChangeAspect="1"/>
+            </wp:cNvGraphicFramePr>
+            <a:graphic xmlns:a="http://schemas.openxmlformats.org/drawingml/2006/main">
+              <a:graphicData uri="http://schemas.openxmlformats.org/drawingml/2006/picture">
+                <pic:pic xmlns:pic="http://schemas.openxmlformats.org/drawingml/2006/picture">
+                  <pic:nvPicPr>
+                    <pic:cNvPr id="1" name=""/>
+                    <pic:cNvPicPr/>
+                  </pic:nvPicPr>
+                  <pic:blipFill>
+                    <a:blip r:embed="rId12">
+                      <a:extLst>
+                        <a:ext uri="{28A0092B-C50C-407E-A947-70E740481C1C}">
+                          <a14:useLocalDpi xmlns:a14="http://schemas.microsoft.com/office/drawing/2010/main" val="0"/>
+                        </a:ext>
+                      </a:extLst>
+                    </a:blip>
+                    <a:stretch>
+                      <a:fillRect/>
+                    </a:stretch>
+                  </pic:blipFill>
+                  <pic:spPr>
+                    <a:xfrm>
+                      <a:off x="0" y="0"/>
+                      <a:ext cx="1231200" cy="212400"/>
+                    </a:xfrm>
+                    <a:prstGeom prst="rect">
+                      <a:avLst/>
+                    </a:prstGeom>
+                  </pic:spPr>
+                </pic:pic>
+              </a:graphicData>
+            </a:graphic>
+            <wp14:sizeRelH relativeFrom="margin">
+              <wp14:pctWidth>0</wp14:pctWidth>
+            </wp14:sizeRelH>
+            <wp14:sizeRelV relativeFrom="margin">
+              <wp14:pctHeight>0</wp14:pctHeight>
+            </wp14:sizeRelV>
+          </wp:anchor>
+        </w:drawing>
+      </w:r>
+      <w:r>
+        <w:rPr>
+          <w:rFonts w:ascii="Times New Roman" w:hAnsi="Times New Roman" w:cs="Times New Roman"/>
+          <w:sz w:val="24"/>
+          <w:szCs w:val="24"/>
+        </w:rPr>
+        <w:t>După încărcarea datelor in tabelul de vizualizare, utilizatorul are 3 variante de a continua:</w:t>
+      </w:r>
+    </w:p>
+    <w:p>
+      <w:pPr>
+        <w:pStyle w:val="ListParagraph"/>
+        <w:numPr>
+          <w:ilvl w:val="0"/>
+          <w:numId w:val="2"/>
+        </w:numPr>
+        <w:rPr>
+          <w:rFonts w:ascii="Times New Roman" w:hAnsi="Times New Roman" w:cs="Times New Roman"/>
+          <w:sz w:val="24"/>
+          <w:szCs w:val="24"/>
+        </w:rPr>
+      </w:pPr>
+      <w:r>
+        <w:rPr>
+          <w:rFonts w:ascii="Times New Roman" w:hAnsi="Times New Roman" w:cs="Times New Roman"/>
+          <w:sz w:val="24"/>
+          <w:szCs w:val="24"/>
+        </w:rPr>
+        <w:t xml:space="preserve">Exportarea datelor afișate, </w:t>
+      </w:r>
+      <w:r>
+        <w:rPr>
+          <w:rFonts w:ascii="Times New Roman" w:hAnsi="Times New Roman" w:cs="Times New Roman"/>
+          <w:sz w:val="24"/>
+          <w:szCs w:val="24"/>
+        </w:rPr>
+        <w:t>î</w:t>
+      </w:r>
+      <w:r>
+        <w:rPr>
+          <w:rFonts w:ascii="Times New Roman" w:hAnsi="Times New Roman" w:cs="Times New Roman"/>
+          <w:sz w:val="24"/>
+          <w:szCs w:val="24"/>
+        </w:rPr>
+        <w:t>ntr-un fișier Excel,  folosind butonul</w:t>
+      </w:r>
+    </w:p>
+    <w:p>
+      <w:pPr>
+        <w:pStyle w:val="ListParagraph"/>
+        <w:numPr>
+          <w:ilvl w:val="0"/>
+          <w:numId w:val="2"/>
+        </w:numPr>
+        <w:rPr>
+          <w:rFonts w:ascii="Times New Roman" w:hAnsi="Times New Roman" w:cs="Times New Roman"/>
+          <w:sz w:val="24"/>
+          <w:szCs w:val="24"/>
+        </w:rPr>
+      </w:pPr>
+      <w:r>
+        <w:rPr>
+          <w:rFonts w:ascii="Times New Roman" w:hAnsi="Times New Roman" w:cs="Times New Roman"/>
+          <w:sz w:val="24"/>
+          <w:szCs w:val="24"/>
+        </w:rPr>
+        <w:t>Selectarea unei linii de date din tabelul afișat in elementul 1.</w:t>
+      </w:r>
+    </w:p>
+    <w:p>
+      <w:pPr>
+        <w:pStyle w:val="ListParagraph"/>
+        <w:numPr>
+          <w:ilvl w:val="1"/>
+          <w:numId w:val="2"/>
+        </w:numPr>
+        <w:rPr>
+          <w:rFonts w:ascii="Times New Roman" w:hAnsi="Times New Roman" w:cs="Times New Roman"/>
+          <w:sz w:val="24"/>
+          <w:szCs w:val="24"/>
+        </w:rPr>
+      </w:pPr>
+      <w:r>
+        <w:rPr>
+          <w:rFonts w:ascii="Times New Roman" w:hAnsi="Times New Roman" w:cs="Times New Roman"/>
+          <w:sz w:val="24"/>
+          <w:szCs w:val="24"/>
+        </w:rPr>
+        <w:t>După selectare, câmpurile din secțiunea 3 sunt populate automat cu datele înregistrării selectate</w:t>
+      </w:r>
+    </w:p>
+    <w:p>
+      <w:pPr>
+        <w:pStyle w:val="ListParagraph"/>
+        <w:numPr>
+          <w:ilvl w:val="1"/>
+          <w:numId w:val="2"/>
+        </w:numPr>
+        <w:rPr>
+          <w:rFonts w:ascii="Times New Roman" w:hAnsi="Times New Roman" w:cs="Times New Roman"/>
+          <w:sz w:val="24"/>
+          <w:szCs w:val="24"/>
+        </w:rPr>
+      </w:pPr>
+      <w:r>
+        <w:rPr>
+          <w:noProof/>
+          <w:lang w:val="en-US"/>
+        </w:rPr>
+        <w:drawing>
+          <wp:anchor distT="0" distB="0" distL="114300" distR="114300" simplePos="0" relativeHeight="251660288" behindDoc="0" locked="0" layoutInCell="1" allowOverlap="1">
+            <wp:simplePos x="0" y="0"/>
+            <wp:positionH relativeFrom="column">
+              <wp:posOffset>4716145</wp:posOffset>
+            </wp:positionH>
+            <wp:positionV relativeFrom="paragraph">
+              <wp:posOffset>497840</wp:posOffset>
+            </wp:positionV>
+            <wp:extent cx="1249045" cy="205105"/>
+            <wp:effectExtent l="0" t="0" r="8255" b="4445"/>
+            <wp:wrapSquare wrapText="bothSides"/>
+            <wp:docPr id="11" name="Picture 11"/>
+            <wp:cNvGraphicFramePr>
+              <a:graphicFrameLocks xmlns:a="http://schemas.openxmlformats.org/drawingml/2006/main" noChangeAspect="1"/>
+            </wp:cNvGraphicFramePr>
+            <a:graphic xmlns:a="http://schemas.openxmlformats.org/drawingml/2006/main">
+              <a:graphicData uri="http://schemas.openxmlformats.org/drawingml/2006/picture">
+                <pic:pic xmlns:pic="http://schemas.openxmlformats.org/drawingml/2006/picture">
+                  <pic:nvPicPr>
+                    <pic:cNvPr id="1" name=""/>
+                    <pic:cNvPicPr/>
+                  </pic:nvPicPr>
+                  <pic:blipFill>
+                    <a:blip r:embed="rId13">
+                      <a:extLst>
+                        <a:ext uri="{28A0092B-C50C-407E-A947-70E740481C1C}">
+                          <a14:useLocalDpi xmlns:a14="http://schemas.microsoft.com/office/drawing/2010/main" val="0"/>
+                        </a:ext>
+                      </a:extLst>
+                    </a:blip>
+                    <a:stretch>
+                      <a:fillRect/>
+                    </a:stretch>
+                  </pic:blipFill>
+                  <pic:spPr>
+                    <a:xfrm>
+                      <a:off x="0" y="0"/>
+                      <a:ext cx="1249045" cy="205105"/>
+                    </a:xfrm>
+                    <a:prstGeom prst="rect">
+                      <a:avLst/>
+                    </a:prstGeom>
+                  </pic:spPr>
+                </pic:pic>
+              </a:graphicData>
+            </a:graphic>
+            <wp14:sizeRelH relativeFrom="margin">
+              <wp14:pctWidth>0</wp14:pctWidth>
+            </wp14:sizeRelH>
+            <wp14:sizeRelV relativeFrom="margin">
+              <wp14:pctHeight>0</wp14:pctHeight>
+            </wp14:sizeRelV>
+          </wp:anchor>
+        </w:drawing>
+      </w:r>
+      <w:r>
+        <w:rPr>
+          <w:noProof/>
+          <w:lang w:val="en-US"/>
+        </w:rPr>
+        <w:drawing>
+          <wp:anchor distT="0" distB="0" distL="114300" distR="114300" simplePos="0" relativeHeight="251659264" behindDoc="0" locked="0" layoutInCell="1" allowOverlap="1">
+            <wp:simplePos x="0" y="0"/>
+            <wp:positionH relativeFrom="column">
+              <wp:posOffset>2640965</wp:posOffset>
+            </wp:positionH>
+            <wp:positionV relativeFrom="paragraph">
+              <wp:posOffset>227025</wp:posOffset>
+            </wp:positionV>
+            <wp:extent cx="1223645" cy="212090"/>
+            <wp:effectExtent l="0" t="0" r="0" b="0"/>
+            <wp:wrapSquare wrapText="bothSides"/>
+            <wp:docPr id="10" name="Picture 10"/>
+            <wp:cNvGraphicFramePr>
+              <a:graphicFrameLocks xmlns:a="http://schemas.openxmlformats.org/drawingml/2006/main" noChangeAspect="1"/>
+            </wp:cNvGraphicFramePr>
+            <a:graphic xmlns:a="http://schemas.openxmlformats.org/drawingml/2006/main">
+              <a:graphicData uri="http://schemas.openxmlformats.org/drawingml/2006/picture">
+                <pic:pic xmlns:pic="http://schemas.openxmlformats.org/drawingml/2006/picture">
+                  <pic:nvPicPr>
+                    <pic:cNvPr id="1" name=""/>
+                    <pic:cNvPicPr/>
+                  </pic:nvPicPr>
+                  <pic:blipFill>
+                    <a:blip r:embed="rId14">
+                      <a:extLst>
+                        <a:ext uri="{28A0092B-C50C-407E-A947-70E740481C1C}">
+                          <a14:useLocalDpi xmlns:a14="http://schemas.microsoft.com/office/drawing/2010/main" val="0"/>
+                        </a:ext>
+                      </a:extLst>
+                    </a:blip>
+                    <a:stretch>
+                      <a:fillRect/>
+                    </a:stretch>
+                  </pic:blipFill>
+                  <pic:spPr>
+                    <a:xfrm>
+                      <a:off x="0" y="0"/>
+                      <a:ext cx="1223645" cy="212090"/>
+                    </a:xfrm>
+                    <a:prstGeom prst="rect">
+                      <a:avLst/>
+                    </a:prstGeom>
+                  </pic:spPr>
+                </pic:pic>
+              </a:graphicData>
+            </a:graphic>
+            <wp14:sizeRelH relativeFrom="margin">
+              <wp14:pctWidth>0</wp14:pctWidth>
+            </wp14:sizeRelH>
+            <wp14:sizeRelV relativeFrom="margin">
+              <wp14:pctHeight>0</wp14:pctHeight>
+            </wp14:sizeRelV>
+          </wp:anchor>
+        </w:drawing>
+      </w:r>
+      <w:r>
+        <w:rPr>
+          <w:rFonts w:ascii="Times New Roman" w:hAnsi="Times New Roman" w:cs="Times New Roman"/>
+          <w:sz w:val="24"/>
+          <w:szCs w:val="24"/>
+        </w:rPr>
+        <w:t xml:space="preserve">Aceste date pot fi modificate si apoi trimise către baza de date pentru a fi actualizate prin intermediul butonului </w:t>
+      </w:r>
+    </w:p>
+    <w:p>
+      <w:pPr>
+        <w:pStyle w:val="ListParagraph"/>
+        <w:numPr>
+          <w:ilvl w:val="1"/>
+          <w:numId w:val="2"/>
+        </w:numPr>
+        <w:rPr>
+          <w:rFonts w:ascii="Times New Roman" w:hAnsi="Times New Roman" w:cs="Times New Roman"/>
+          <w:sz w:val="24"/>
+          <w:szCs w:val="24"/>
+        </w:rPr>
+      </w:pPr>
+      <w:r>
+        <w:rPr>
+          <w:rFonts w:ascii="Times New Roman" w:hAnsi="Times New Roman" w:cs="Times New Roman"/>
+          <w:sz w:val="24"/>
+          <w:szCs w:val="24"/>
+        </w:rPr>
+        <w:t>sau înregistrarea aleasa poate fi ștearsa cu ajutorul butonului</w:t>
+      </w:r>
+    </w:p>
+    <w:p>
+      <w:pPr>
+        <w:pStyle w:val="ListParagraph"/>
+        <w:numPr>
+          <w:ilvl w:val="0"/>
+          <w:numId w:val="2"/>
+        </w:numPr>
+        <w:rPr>
+          <w:rFonts w:ascii="Times New Roman" w:hAnsi="Times New Roman" w:cs="Times New Roman"/>
+          <w:sz w:val="24"/>
+          <w:szCs w:val="24"/>
+        </w:rPr>
+      </w:pPr>
+      <w:r>
+        <w:rPr>
+          <w:rFonts w:ascii="Times New Roman" w:hAnsi="Times New Roman" w:cs="Times New Roman"/>
+          <w:sz w:val="24"/>
+          <w:szCs w:val="24"/>
+        </w:rPr>
+        <w:t>Completarea câmpurilor cu datele specifice tab-ului curent</w:t>
+      </w:r>
+    </w:p>
+    <w:p>
+      <w:pPr>
+        <w:pStyle w:val="ListParagraph"/>
+        <w:numPr>
+          <w:ilvl w:val="1"/>
+          <w:numId w:val="2"/>
+        </w:numPr>
+        <w:rPr>
+          <w:rFonts w:ascii="Times New Roman" w:hAnsi="Times New Roman" w:cs="Times New Roman"/>
+          <w:sz w:val="24"/>
+          <w:szCs w:val="24"/>
+        </w:rPr>
+      </w:pPr>
+      <w:r>
+        <w:rPr>
+          <w:noProof/>
+          <w:lang w:val="en-US"/>
+        </w:rPr>
+        <w:drawing>
+          <wp:anchor distT="0" distB="0" distL="114300" distR="114300" simplePos="0" relativeHeight="251662336" behindDoc="0" locked="0" layoutInCell="1" allowOverlap="1">
+            <wp:simplePos x="0" y="0"/>
+            <wp:positionH relativeFrom="column">
+              <wp:posOffset>5118735</wp:posOffset>
+            </wp:positionH>
+            <wp:positionV relativeFrom="paragraph">
+              <wp:posOffset>495604</wp:posOffset>
+            </wp:positionV>
+            <wp:extent cx="1230630" cy="212090"/>
+            <wp:effectExtent l="0" t="0" r="7620" b="0"/>
+            <wp:wrapSquare wrapText="bothSides"/>
+            <wp:docPr id="13" name="Picture 13"/>
+            <wp:cNvGraphicFramePr>
+              <a:graphicFrameLocks xmlns:a="http://schemas.openxmlformats.org/drawingml/2006/main" noChangeAspect="1"/>
+            </wp:cNvGraphicFramePr>
+            <a:graphic xmlns:a="http://schemas.openxmlformats.org/drawingml/2006/main">
+              <a:graphicData uri="http://schemas.openxmlformats.org/drawingml/2006/picture">
+                <pic:pic xmlns:pic="http://schemas.openxmlformats.org/drawingml/2006/picture">
+                  <pic:nvPicPr>
+                    <pic:cNvPr id="1" name=""/>
+                    <pic:cNvPicPr/>
+                  </pic:nvPicPr>
+                  <pic:blipFill>
+                    <a:blip r:embed="rId15">
+                      <a:extLst>
+                        <a:ext uri="{28A0092B-C50C-407E-A947-70E740481C1C}">
+                          <a14:useLocalDpi xmlns:a14="http://schemas.microsoft.com/office/drawing/2010/main" val="0"/>
+                        </a:ext>
+                      </a:extLst>
+                    </a:blip>
+                    <a:stretch>
+                      <a:fillRect/>
+                    </a:stretch>
+                  </pic:blipFill>
+                  <pic:spPr>
+                    <a:xfrm>
+                      <a:off x="0" y="0"/>
+                      <a:ext cx="1230630" cy="212090"/>
+                    </a:xfrm>
+                    <a:prstGeom prst="rect">
+                      <a:avLst/>
+                    </a:prstGeom>
+                  </pic:spPr>
+                </pic:pic>
+              </a:graphicData>
+            </a:graphic>
+          </wp:anchor>
+        </w:drawing>
+      </w:r>
+      <w:r>
+        <w:rPr>
+          <w:noProof/>
+          <w:lang w:val="en-US"/>
+        </w:rPr>
+        <w:drawing>
+          <wp:anchor distT="0" distB="0" distL="114300" distR="114300" simplePos="0" relativeHeight="251661312" behindDoc="0" locked="0" layoutInCell="1" allowOverlap="1">
+            <wp:simplePos x="0" y="0"/>
+            <wp:positionH relativeFrom="column">
+              <wp:posOffset>1497330</wp:posOffset>
+            </wp:positionH>
+            <wp:positionV relativeFrom="paragraph">
+              <wp:posOffset>232079</wp:posOffset>
+            </wp:positionV>
+            <wp:extent cx="1230630" cy="212090"/>
+            <wp:effectExtent l="0" t="0" r="7620" b="0"/>
+            <wp:wrapSquare wrapText="bothSides"/>
+            <wp:docPr id="12" name="Picture 12"/>
+            <wp:cNvGraphicFramePr>
+              <a:graphicFrameLocks xmlns:a="http://schemas.openxmlformats.org/drawingml/2006/main" noChangeAspect="1"/>
+            </wp:cNvGraphicFramePr>
+            <a:graphic xmlns:a="http://schemas.openxmlformats.org/drawingml/2006/main">
+              <a:graphicData uri="http://schemas.openxmlformats.org/drawingml/2006/picture">
+                <pic:pic xmlns:pic="http://schemas.openxmlformats.org/drawingml/2006/picture">
+                  <pic:nvPicPr>
+                    <pic:cNvPr id="1" name=""/>
+                    <pic:cNvPicPr/>
+                  </pic:nvPicPr>
+                  <pic:blipFill>
+                    <a:blip r:embed="rId16">
+                      <a:extLst>
+                        <a:ext uri="{28A0092B-C50C-407E-A947-70E740481C1C}">
+                          <a14:useLocalDpi xmlns:a14="http://schemas.microsoft.com/office/drawing/2010/main" val="0"/>
+                        </a:ext>
+                      </a:extLst>
+                    </a:blip>
+                    <a:stretch>
+                      <a:fillRect/>
+                    </a:stretch>
+                  </pic:blipFill>
+                  <pic:spPr>
+                    <a:xfrm>
+                      <a:off x="0" y="0"/>
+                      <a:ext cx="1230630" cy="212090"/>
+                    </a:xfrm>
+                    <a:prstGeom prst="rect">
+                      <a:avLst/>
+                    </a:prstGeom>
+                  </pic:spPr>
+                </pic:pic>
+              </a:graphicData>
+            </a:graphic>
+            <wp14:sizeRelH relativeFrom="margin">
+              <wp14:pctWidth>0</wp14:pctWidth>
+            </wp14:sizeRelH>
+            <wp14:sizeRelV relativeFrom="margin">
+              <wp14:pctHeight>0</wp14:pctHeight>
+            </wp14:sizeRelV>
+          </wp:anchor>
+        </w:drawing>
+      </w:r>
+      <w:r>
+        <w:rPr>
+          <w:rFonts w:ascii="Times New Roman" w:hAnsi="Times New Roman" w:cs="Times New Roman"/>
+          <w:sz w:val="24"/>
+          <w:szCs w:val="24"/>
+        </w:rPr>
+        <w:t>După completare, datele pot fi trimise către baza de date pentru actualizare, folosind butonul</w:t>
+      </w:r>
+    </w:p>
+    <w:p>
+      <w:pPr>
+        <w:pStyle w:val="ListParagraph"/>
+        <w:numPr>
+          <w:ilvl w:val="1"/>
+          <w:numId w:val="2"/>
+        </w:numPr>
+        <w:rPr>
+          <w:rFonts w:ascii="Times New Roman" w:hAnsi="Times New Roman" w:cs="Times New Roman"/>
+          <w:sz w:val="24"/>
+          <w:szCs w:val="24"/>
+        </w:rPr>
+      </w:pPr>
+      <w:r>
+        <w:rPr>
+          <w:rFonts w:ascii="Times New Roman" w:hAnsi="Times New Roman" w:cs="Times New Roman"/>
+          <w:sz w:val="24"/>
+          <w:szCs w:val="24"/>
+        </w:rPr>
+        <w:t>sau datele completate pot fi șterse cu ușurință cu ajutorul butonului</w:t>
+      </w:r>
+    </w:p>
+    <w:p>
+      <w:pPr>
+        <w:ind w:left="1440"/>
+        <w:rPr>
+          <w:rFonts w:ascii="Times New Roman" w:hAnsi="Times New Roman" w:cs="Times New Roman"/>
+          <w:sz w:val="24"/>
+          <w:szCs w:val="24"/>
+        </w:rPr>
+      </w:pPr>
+      <w:r>
+        <w:rPr>
+          <w:rFonts w:ascii="Times New Roman" w:hAnsi="Times New Roman" w:cs="Times New Roman"/>
+          <w:sz w:val="24"/>
+          <w:szCs w:val="24"/>
+        </w:rPr>
+        <w:t>acesta golind concomitent toate câmpurile completate.</w:t>
+      </w:r>
+      <w:r>
+        <w:rPr>
+          <w:rFonts w:ascii="Times New Roman" w:hAnsi="Times New Roman" w:cs="Times New Roman"/>
+          <w:sz w:val="24"/>
+          <w:szCs w:val="24"/>
+        </w:rPr>
+        <w:t xml:space="preserve"> </w:t>
+      </w:r>
+      <w:r>
+        <w:rPr>
+          <w:rFonts w:ascii="Times New Roman" w:hAnsi="Times New Roman" w:cs="Times New Roman"/>
+          <w:sz w:val="24"/>
+          <w:szCs w:val="24"/>
+        </w:rPr>
+        <w:t>Acest buton poate fi folosit si pentru a goli câmpurile populate după selectarea unei înregistrări din tabelul de vizualizare a datelor</w:t>
+      </w:r>
+      <w:r>
+        <w:rPr>
+          <w:rFonts w:ascii="Times New Roman" w:hAnsi="Times New Roman" w:cs="Times New Roman"/>
+          <w:sz w:val="24"/>
+          <w:szCs w:val="24"/>
+        </w:rPr>
+        <w:t xml:space="preserve"> </w:t>
+      </w:r>
+    </w:p>
+    <w:p>
+      <w:pPr>
+        <w:rPr>
+          <w:rFonts w:ascii="Times New Roman" w:hAnsi="Times New Roman" w:cs="Times New Roman"/>
+          <w:sz w:val="24"/>
+          <w:szCs w:val="24"/>
+        </w:rPr>
+      </w:pPr>
+      <w:r>
+        <w:rPr>
+          <w:noProof/>
+          <w:lang w:val="en-US"/>
+        </w:rPr>
+        <w:drawing>
+          <wp:anchor distT="0" distB="0" distL="114300" distR="114300" simplePos="0" relativeHeight="251663360" behindDoc="0" locked="0" layoutInCell="1" allowOverlap="1">
+            <wp:simplePos x="0" y="0"/>
+            <wp:positionH relativeFrom="column">
+              <wp:posOffset>4893310</wp:posOffset>
+            </wp:positionH>
+            <wp:positionV relativeFrom="paragraph">
+              <wp:posOffset>517525</wp:posOffset>
+            </wp:positionV>
+            <wp:extent cx="813435" cy="186690"/>
+            <wp:effectExtent l="0" t="0" r="5715" b="3810"/>
+            <wp:wrapSquare wrapText="bothSides"/>
+            <wp:docPr id="15" name="Picture 15"/>
+            <wp:cNvGraphicFramePr>
+              <a:graphicFrameLocks xmlns:a="http://schemas.openxmlformats.org/drawingml/2006/main" noChangeAspect="1"/>
+            </wp:cNvGraphicFramePr>
+            <a:graphic xmlns:a="http://schemas.openxmlformats.org/drawingml/2006/main">
+              <a:graphicData uri="http://schemas.openxmlformats.org/drawingml/2006/picture">
+                <pic:pic xmlns:pic="http://schemas.openxmlformats.org/drawingml/2006/picture">
+                  <pic:nvPicPr>
+                    <pic:cNvPr id="0" name="Picture 6"/>
+                    <pic:cNvPicPr>
+                      <a:picLocks noChangeAspect="1" noChangeArrowheads="1"/>
+                    </pic:cNvPicPr>
+                  </pic:nvPicPr>
+                  <pic:blipFill>
+                    <a:blip r:embed="rId17">
+                      <a:extLst>
+                        <a:ext uri="{28A0092B-C50C-407E-A947-70E740481C1C}">
+                          <a14:useLocalDpi xmlns:a14="http://schemas.microsoft.com/office/drawing/2010/main" val="0"/>
+                        </a:ext>
+                      </a:extLst>
+                    </a:blip>
+                    <a:srcRect/>
+                    <a:stretch>
+                      <a:fillRect/>
+                    </a:stretch>
+                  </pic:blipFill>
+                  <pic:spPr bwMode="auto">
+                    <a:xfrm>
+                      <a:off x="0" y="0"/>
+                      <a:ext cx="813435" cy="186690"/>
+                    </a:xfrm>
+                    <a:prstGeom prst="rect">
+                      <a:avLst/>
+                    </a:prstGeom>
+                    <a:noFill/>
+                    <a:ln>
+                      <a:noFill/>
+                    </a:ln>
+                  </pic:spPr>
+                </pic:pic>
+              </a:graphicData>
+            </a:graphic>
+            <wp14:sizeRelH relativeFrom="margin">
+              <wp14:pctWidth>0</wp14:pctWidth>
+            </wp14:sizeRelH>
+            <wp14:sizeRelV relativeFrom="margin">
+              <wp14:pctHeight>0</wp14:pctHeight>
+            </wp14:sizeRelV>
+          </wp:anchor>
+        </w:drawing>
+      </w:r>
+      <w:r>
+        <w:rPr>
+          <w:rFonts w:ascii="Times New Roman" w:hAnsi="Times New Roman" w:cs="Times New Roman"/>
+          <w:sz w:val="24"/>
+          <w:szCs w:val="24"/>
+        </w:rPr>
+        <w:t>După fiecare actualizare a bazei de date, informațiile sunt reîncărcate in tabelele din secțiunea 1 a interfeței, din fiecare tab.</w:t>
+      </w:r>
+    </w:p>
+    <w:p>
+      <w:pPr>
+        <w:rPr>
+          <w:rFonts w:ascii="Times New Roman" w:hAnsi="Times New Roman" w:cs="Times New Roman"/>
+          <w:sz w:val="24"/>
+          <w:szCs w:val="24"/>
+        </w:rPr>
+      </w:pPr>
+      <w:r>
+        <w:rPr>
+          <w:rFonts w:ascii="Times New Roman" w:hAnsi="Times New Roman" w:cs="Times New Roman"/>
+          <w:sz w:val="24"/>
+          <w:szCs w:val="24"/>
+        </w:rPr>
+        <w:t>In orice moment, aplicația poate fi oprita folosind butonul de închidere</w:t>
+      </w:r>
+    </w:p>
+    <w:p>
+      <w:pPr>
+        <w:rPr>
+          <w:rFonts w:ascii="Times New Roman" w:hAnsi="Times New Roman" w:cs="Times New Roman"/>
+          <w:sz w:val="24"/>
+          <w:szCs w:val="24"/>
+        </w:rPr>
+      </w:pPr>
+    </w:p>
+    <w:p>
+      <w:pPr>
+        <w:rPr>
+          <w:rFonts w:ascii="Times New Roman" w:hAnsi="Times New Roman" w:cs="Times New Roman"/>
+          <w:sz w:val="24"/>
+          <w:szCs w:val="24"/>
+        </w:rPr>
+      </w:pPr>
+    </w:p>
+    <w:p>
+      <w:pPr>
+        <w:rPr>
+          <w:rFonts w:ascii="Times New Roman" w:hAnsi="Times New Roman" w:cs="Times New Roman"/>
+          <w:sz w:val="24"/>
+          <w:szCs w:val="24"/>
+        </w:rPr>
+      </w:pPr>
+      <w:r>
+        <w:rPr>
+          <w:rFonts w:ascii="Times New Roman" w:hAnsi="Times New Roman" w:cs="Times New Roman"/>
+          <w:sz w:val="24"/>
+          <w:szCs w:val="24"/>
+        </w:rPr>
+        <w:lastRenderedPageBreak/>
+        <w:tab/>
+        <w:t>Pentru a putea folosi aplicația in mod optim este necesara o populare inițială a bazei de date cu informații pentru fiecare entitate de lucru, folosind următorii pași:</w:t>
+      </w:r>
+      <w:bookmarkStart w:id="0" w:name="_GoBack"/>
+      <w:bookmarkEnd w:id="0"/>
+    </w:p>
+    <w:p>
+      <w:pPr>
+        <w:pStyle w:val="ListParagraph"/>
+        <w:numPr>
+          <w:ilvl w:val="0"/>
+          <w:numId w:val="7"/>
+        </w:numPr>
+        <w:rPr>
+          <w:rFonts w:ascii="Times New Roman" w:hAnsi="Times New Roman" w:cs="Times New Roman"/>
+          <w:sz w:val="24"/>
+          <w:szCs w:val="24"/>
+        </w:rPr>
+      </w:pPr>
+      <w:r>
+        <w:rPr>
+          <w:rFonts w:ascii="Times New Roman" w:hAnsi="Times New Roman" w:cs="Times New Roman"/>
+          <w:sz w:val="24"/>
+          <w:szCs w:val="24"/>
+        </w:rPr>
+        <w:t xml:space="preserve">Adăugarea profesorilor in tabela ListaProfesori folosind tab-ul </w:t>
+      </w:r>
+      <w:r>
+        <w:rPr>
+          <w:rFonts w:ascii="Times New Roman" w:hAnsi="Times New Roman" w:cs="Times New Roman"/>
+          <w:b/>
+          <w:sz w:val="24"/>
+          <w:szCs w:val="24"/>
+        </w:rPr>
+        <w:t>Profesori</w:t>
+      </w:r>
+    </w:p>
+    <w:p>
+      <w:pPr>
+        <w:pStyle w:val="ListParagraph"/>
+        <w:numPr>
+          <w:ilvl w:val="0"/>
+          <w:numId w:val="7"/>
+        </w:numPr>
+        <w:rPr>
+          <w:rFonts w:ascii="Times New Roman" w:hAnsi="Times New Roman" w:cs="Times New Roman"/>
+          <w:sz w:val="24"/>
+          <w:szCs w:val="24"/>
+        </w:rPr>
+      </w:pPr>
+      <w:r>
+        <w:rPr>
+          <w:rFonts w:ascii="Times New Roman" w:hAnsi="Times New Roman" w:cs="Times New Roman"/>
+          <w:sz w:val="24"/>
+          <w:szCs w:val="24"/>
+        </w:rPr>
+        <w:t xml:space="preserve">Adăugarea </w:t>
+      </w:r>
+      <w:r>
+        <w:rPr>
+          <w:rFonts w:ascii="Times New Roman" w:hAnsi="Times New Roman" w:cs="Times New Roman"/>
+          <w:sz w:val="24"/>
+          <w:szCs w:val="24"/>
+        </w:rPr>
+        <w:t>studenților</w:t>
+      </w:r>
+      <w:r>
+        <w:rPr>
+          <w:rFonts w:ascii="Times New Roman" w:hAnsi="Times New Roman" w:cs="Times New Roman"/>
+          <w:sz w:val="24"/>
+          <w:szCs w:val="24"/>
+        </w:rPr>
+        <w:t xml:space="preserve"> in tabela Lista</w:t>
+      </w:r>
+      <w:r>
+        <w:rPr>
+          <w:rFonts w:ascii="Times New Roman" w:hAnsi="Times New Roman" w:cs="Times New Roman"/>
+          <w:sz w:val="24"/>
+          <w:szCs w:val="24"/>
+        </w:rPr>
+        <w:t xml:space="preserve">Studenti </w:t>
+      </w:r>
+      <w:r>
+        <w:rPr>
+          <w:rFonts w:ascii="Times New Roman" w:hAnsi="Times New Roman" w:cs="Times New Roman"/>
+          <w:sz w:val="24"/>
+          <w:szCs w:val="24"/>
+        </w:rPr>
+        <w:t xml:space="preserve">folosind tab-ul </w:t>
+      </w:r>
+      <w:r>
+        <w:rPr>
+          <w:rFonts w:ascii="Times New Roman" w:hAnsi="Times New Roman" w:cs="Times New Roman"/>
+          <w:b/>
+          <w:sz w:val="24"/>
+          <w:szCs w:val="24"/>
+        </w:rPr>
+        <w:t>Studenți</w:t>
+      </w:r>
+    </w:p>
+    <w:p>
+      <w:pPr>
+        <w:pStyle w:val="ListParagraph"/>
+        <w:numPr>
+          <w:ilvl w:val="0"/>
+          <w:numId w:val="7"/>
+        </w:numPr>
+        <w:rPr>
+          <w:rFonts w:ascii="Times New Roman" w:hAnsi="Times New Roman" w:cs="Times New Roman"/>
+          <w:sz w:val="24"/>
+          <w:szCs w:val="24"/>
+        </w:rPr>
+      </w:pPr>
+      <w:r>
+        <w:rPr>
+          <w:rFonts w:ascii="Times New Roman" w:hAnsi="Times New Roman" w:cs="Times New Roman"/>
+          <w:sz w:val="24"/>
+          <w:szCs w:val="24"/>
+        </w:rPr>
+        <w:t xml:space="preserve">Adăugarea specializărilor in tabela ListaSpecializari folosind tab-ul </w:t>
+      </w:r>
+      <w:r>
+        <w:rPr>
+          <w:rFonts w:ascii="Times New Roman" w:hAnsi="Times New Roman" w:cs="Times New Roman"/>
+          <w:b/>
+          <w:sz w:val="24"/>
+          <w:szCs w:val="24"/>
+        </w:rPr>
+        <w:t>Specializări</w:t>
+      </w:r>
+    </w:p>
+    <w:p>
+      <w:pPr>
+        <w:pStyle w:val="ListParagraph"/>
+        <w:numPr>
+          <w:ilvl w:val="0"/>
+          <w:numId w:val="7"/>
+        </w:numPr>
+        <w:rPr>
+          <w:rFonts w:ascii="Times New Roman" w:hAnsi="Times New Roman" w:cs="Times New Roman"/>
+          <w:sz w:val="24"/>
+          <w:szCs w:val="24"/>
+        </w:rPr>
+      </w:pPr>
+      <w:r>
+        <w:rPr>
+          <w:rFonts w:ascii="Times New Roman" w:hAnsi="Times New Roman" w:cs="Times New Roman"/>
+          <w:sz w:val="24"/>
+          <w:szCs w:val="24"/>
+        </w:rPr>
+        <w:t xml:space="preserve">Adăugarea </w:t>
+      </w:r>
+      <w:r>
+        <w:rPr>
+          <w:rFonts w:ascii="Times New Roman" w:hAnsi="Times New Roman" w:cs="Times New Roman"/>
+          <w:sz w:val="24"/>
+          <w:szCs w:val="24"/>
+        </w:rPr>
+        <w:t>grupelor</w:t>
+      </w:r>
+      <w:r>
+        <w:rPr>
+          <w:rFonts w:ascii="Times New Roman" w:hAnsi="Times New Roman" w:cs="Times New Roman"/>
+          <w:sz w:val="24"/>
+          <w:szCs w:val="24"/>
+        </w:rPr>
+        <w:t xml:space="preserve"> in tabela Lista</w:t>
+      </w:r>
+      <w:r>
+        <w:rPr>
+          <w:rFonts w:ascii="Times New Roman" w:hAnsi="Times New Roman" w:cs="Times New Roman"/>
+          <w:sz w:val="24"/>
+          <w:szCs w:val="24"/>
+        </w:rPr>
+        <w:t>Grupe folosind tab-ul</w:t>
+      </w:r>
+      <w:r>
+        <w:rPr>
+          <w:rFonts w:ascii="Times New Roman" w:hAnsi="Times New Roman" w:cs="Times New Roman"/>
+          <w:sz w:val="24"/>
+          <w:szCs w:val="24"/>
+        </w:rPr>
+        <w:t xml:space="preserve"> </w:t>
+      </w:r>
+      <w:r>
+        <w:rPr>
+          <w:rFonts w:ascii="Times New Roman" w:hAnsi="Times New Roman" w:cs="Times New Roman"/>
+          <w:b/>
+          <w:sz w:val="24"/>
+          <w:szCs w:val="24"/>
+        </w:rPr>
+        <w:t>Grupe</w:t>
+      </w:r>
+    </w:p>
+    <w:p>
+      <w:pPr>
+        <w:pStyle w:val="ListParagraph"/>
+        <w:numPr>
+          <w:ilvl w:val="0"/>
+          <w:numId w:val="7"/>
+        </w:numPr>
+        <w:rPr>
+          <w:rFonts w:ascii="Times New Roman" w:hAnsi="Times New Roman" w:cs="Times New Roman"/>
+          <w:sz w:val="24"/>
+          <w:szCs w:val="24"/>
+        </w:rPr>
+      </w:pPr>
+      <w:r>
+        <w:rPr>
+          <w:rFonts w:ascii="Times New Roman" w:hAnsi="Times New Roman" w:cs="Times New Roman"/>
+          <w:sz w:val="24"/>
+          <w:szCs w:val="24"/>
+        </w:rPr>
+        <w:t>Actualizarea tabelei</w:t>
+      </w:r>
+      <w:r>
+        <w:rPr>
+          <w:rFonts w:ascii="Times New Roman" w:hAnsi="Times New Roman" w:cs="Times New Roman"/>
+          <w:sz w:val="24"/>
+          <w:szCs w:val="24"/>
+        </w:rPr>
+        <w:t xml:space="preserve"> </w:t>
+      </w:r>
+      <w:r>
+        <w:rPr>
+          <w:rFonts w:ascii="Times New Roman" w:hAnsi="Times New Roman" w:cs="Times New Roman"/>
+          <w:sz w:val="24"/>
+          <w:szCs w:val="24"/>
+        </w:rPr>
+        <w:t>ListaStudenti</w:t>
+      </w:r>
+      <w:r>
+        <w:rPr>
+          <w:rFonts w:ascii="Times New Roman" w:hAnsi="Times New Roman" w:cs="Times New Roman"/>
+          <w:sz w:val="24"/>
+          <w:szCs w:val="24"/>
+        </w:rPr>
+        <w:t xml:space="preserve"> cu grupa fiecărui student folosind tab-ul </w:t>
+      </w:r>
+      <w:r>
+        <w:rPr>
+          <w:rFonts w:ascii="Times New Roman" w:hAnsi="Times New Roman" w:cs="Times New Roman"/>
+          <w:b/>
+          <w:sz w:val="24"/>
+          <w:szCs w:val="24"/>
+        </w:rPr>
+        <w:t>Studenți</w:t>
+      </w:r>
+    </w:p>
+    <w:p>
+      <w:pPr>
+        <w:pStyle w:val="ListParagraph"/>
+        <w:numPr>
+          <w:ilvl w:val="0"/>
+          <w:numId w:val="7"/>
+        </w:numPr>
+        <w:rPr>
+          <w:rFonts w:ascii="Times New Roman" w:hAnsi="Times New Roman" w:cs="Times New Roman"/>
+          <w:sz w:val="24"/>
+          <w:szCs w:val="24"/>
+        </w:rPr>
+      </w:pPr>
+      <w:r>
+        <w:rPr>
+          <w:rFonts w:ascii="Times New Roman" w:hAnsi="Times New Roman" w:cs="Times New Roman"/>
+          <w:sz w:val="24"/>
+          <w:szCs w:val="24"/>
+        </w:rPr>
+        <w:t xml:space="preserve">Adăugarea </w:t>
+      </w:r>
+      <w:r>
+        <w:rPr>
+          <w:rFonts w:ascii="Times New Roman" w:hAnsi="Times New Roman" w:cs="Times New Roman"/>
+          <w:sz w:val="24"/>
+          <w:szCs w:val="24"/>
+        </w:rPr>
+        <w:t>materiilor</w:t>
+      </w:r>
+      <w:r>
+        <w:rPr>
+          <w:rFonts w:ascii="Times New Roman" w:hAnsi="Times New Roman" w:cs="Times New Roman"/>
+          <w:sz w:val="24"/>
+          <w:szCs w:val="24"/>
+        </w:rPr>
+        <w:t xml:space="preserve"> in tabela Lista</w:t>
+      </w:r>
+      <w:r>
+        <w:rPr>
+          <w:rFonts w:ascii="Times New Roman" w:hAnsi="Times New Roman" w:cs="Times New Roman"/>
+          <w:sz w:val="24"/>
+          <w:szCs w:val="24"/>
+        </w:rPr>
+        <w:t>Materii</w:t>
+      </w:r>
+      <w:r>
+        <w:rPr>
+          <w:rFonts w:ascii="Times New Roman" w:hAnsi="Times New Roman" w:cs="Times New Roman"/>
+          <w:sz w:val="24"/>
+          <w:szCs w:val="24"/>
+        </w:rPr>
+        <w:t xml:space="preserve"> folosind tab-ul </w:t>
+      </w:r>
+      <w:r>
+        <w:rPr>
+          <w:rFonts w:ascii="Times New Roman" w:hAnsi="Times New Roman" w:cs="Times New Roman"/>
+          <w:b/>
+          <w:sz w:val="24"/>
+          <w:szCs w:val="24"/>
+        </w:rPr>
+        <w:t>Materii</w:t>
+      </w:r>
+    </w:p>
+    <w:p>
+      <w:pPr>
+        <w:pStyle w:val="ListParagraph"/>
+        <w:numPr>
+          <w:ilvl w:val="0"/>
+          <w:numId w:val="7"/>
+        </w:numPr>
+        <w:rPr>
+          <w:rFonts w:ascii="Times New Roman" w:hAnsi="Times New Roman" w:cs="Times New Roman"/>
+          <w:sz w:val="24"/>
+          <w:szCs w:val="24"/>
+        </w:rPr>
+      </w:pPr>
+      <w:r>
+        <w:rPr>
+          <w:noProof/>
+          <w:lang w:val="en-US"/>
+        </w:rPr>
+        <w:drawing>
+          <wp:anchor distT="0" distB="0" distL="114300" distR="114300" simplePos="0" relativeHeight="251664384" behindDoc="1" locked="0" layoutInCell="1" allowOverlap="1">
+            <wp:simplePos x="0" y="0"/>
+            <wp:positionH relativeFrom="column">
+              <wp:posOffset>4889169</wp:posOffset>
+            </wp:positionH>
+            <wp:positionV relativeFrom="paragraph">
+              <wp:posOffset>260350</wp:posOffset>
+            </wp:positionV>
+            <wp:extent cx="359410" cy="183515"/>
+            <wp:effectExtent l="0" t="0" r="2540" b="6985"/>
+            <wp:wrapTight wrapText="bothSides">
+              <wp:wrapPolygon edited="0">
+                <wp:start x="0" y="0"/>
+                <wp:lineTo x="0" y="20180"/>
+                <wp:lineTo x="20608" y="20180"/>
+                <wp:lineTo x="20608" y="0"/>
+                <wp:lineTo x="0" y="0"/>
+              </wp:wrapPolygon>
+            </wp:wrapTight>
+            <wp:docPr id="16" name="Picture 16"/>
+            <wp:cNvGraphicFramePr>
+              <a:graphicFrameLocks xmlns:a="http://schemas.openxmlformats.org/drawingml/2006/main" noChangeAspect="1"/>
+            </wp:cNvGraphicFramePr>
+            <a:graphic xmlns:a="http://schemas.openxmlformats.org/drawingml/2006/main">
+              <a:graphicData uri="http://schemas.openxmlformats.org/drawingml/2006/picture">
+                <pic:pic xmlns:pic="http://schemas.openxmlformats.org/drawingml/2006/picture">
+                  <pic:nvPicPr>
+                    <pic:cNvPr id="1" name=""/>
+                    <pic:cNvPicPr/>
+                  </pic:nvPicPr>
+                  <pic:blipFill>
+                    <a:blip r:embed="rId18">
+                      <a:extLst>
+                        <a:ext uri="{28A0092B-C50C-407E-A947-70E740481C1C}">
+                          <a14:useLocalDpi xmlns:a14="http://schemas.microsoft.com/office/drawing/2010/main" val="0"/>
+                        </a:ext>
+                      </a:extLst>
+                    </a:blip>
+                    <a:stretch>
+                      <a:fillRect/>
+                    </a:stretch>
+                  </pic:blipFill>
+                  <pic:spPr>
+                    <a:xfrm>
+                      <a:off x="0" y="0"/>
+                      <a:ext cx="359410" cy="183515"/>
+                    </a:xfrm>
+                    <a:prstGeom prst="rect">
+                      <a:avLst/>
+                    </a:prstGeom>
+                  </pic:spPr>
+                </pic:pic>
+              </a:graphicData>
+            </a:graphic>
+            <wp14:sizeRelH relativeFrom="margin">
+              <wp14:pctWidth>0</wp14:pctWidth>
+            </wp14:sizeRelH>
+            <wp14:sizeRelV relativeFrom="margin">
+              <wp14:pctHeight>0</wp14:pctHeight>
+            </wp14:sizeRelV>
+          </wp:anchor>
+        </w:drawing>
+      </w:r>
+      <w:r>
+        <w:rPr>
+          <w:rFonts w:ascii="Times New Roman" w:hAnsi="Times New Roman" w:cs="Times New Roman"/>
+          <w:sz w:val="24"/>
+          <w:szCs w:val="24"/>
+        </w:rPr>
+        <w:t xml:space="preserve">Adăugarea legăturilor dintre materii si profesorii ce le predau in tabela de legătură </w:t>
+      </w:r>
+      <w:r>
+        <w:rPr>
+          <w:rFonts w:ascii="Times New Roman" w:hAnsi="Times New Roman" w:cs="Times New Roman"/>
+          <w:b/>
+          <w:sz w:val="24"/>
+          <w:szCs w:val="24"/>
+        </w:rPr>
+        <w:t>MateriiProfesori</w:t>
+      </w:r>
+      <w:r>
+        <w:rPr>
+          <w:rFonts w:ascii="Times New Roman" w:hAnsi="Times New Roman" w:cs="Times New Roman"/>
+          <w:b/>
+          <w:sz w:val="24"/>
+          <w:szCs w:val="24"/>
+        </w:rPr>
+        <w:t xml:space="preserve"> </w:t>
+      </w:r>
+      <w:r>
+        <w:rPr>
+          <w:rFonts w:ascii="Times New Roman" w:hAnsi="Times New Roman" w:cs="Times New Roman"/>
+          <w:sz w:val="24"/>
+          <w:szCs w:val="24"/>
+        </w:rPr>
+        <w:t xml:space="preserve"> folosind tab-ul </w:t>
+      </w:r>
+      <w:r>
+        <w:rPr>
+          <w:rFonts w:ascii="Times New Roman" w:hAnsi="Times New Roman" w:cs="Times New Roman"/>
+          <w:b/>
+          <w:sz w:val="24"/>
+          <w:szCs w:val="24"/>
+        </w:rPr>
+        <w:t>Profesori</w:t>
+      </w:r>
+      <w:r>
+        <w:rPr>
+          <w:rFonts w:ascii="Times New Roman" w:hAnsi="Times New Roman" w:cs="Times New Roman"/>
+          <w:b/>
+          <w:sz w:val="24"/>
+          <w:szCs w:val="24"/>
+        </w:rPr>
+        <w:t xml:space="preserve"> </w:t>
+      </w:r>
+      <w:r>
+        <w:rPr>
+          <w:rFonts w:ascii="Times New Roman" w:hAnsi="Times New Roman" w:cs="Times New Roman"/>
+          <w:sz w:val="24"/>
+          <w:szCs w:val="24"/>
+        </w:rPr>
+        <w:t xml:space="preserve"> si butoanele specifice </w:t>
+      </w:r>
+    </w:p>
+    <w:p>
+      <w:pPr>
+        <w:pStyle w:val="ListParagraph"/>
+        <w:numPr>
+          <w:ilvl w:val="0"/>
+          <w:numId w:val="7"/>
+        </w:numPr>
+        <w:rPr>
+          <w:rFonts w:ascii="Times New Roman" w:hAnsi="Times New Roman" w:cs="Times New Roman"/>
+          <w:sz w:val="24"/>
+          <w:szCs w:val="24"/>
+        </w:rPr>
+      </w:pPr>
+      <w:r>
+        <w:rPr>
+          <w:noProof/>
+          <w:lang w:val="en-US"/>
+        </w:rPr>
+        <w:drawing>
+          <wp:anchor distT="0" distB="0" distL="114300" distR="114300" simplePos="0" relativeHeight="251666432" behindDoc="1" locked="0" layoutInCell="1" allowOverlap="1" wp14:anchorId="4808E19E" wp14:editId="17C45493">
+            <wp:simplePos x="0" y="0"/>
+            <wp:positionH relativeFrom="column">
+              <wp:posOffset>4284041</wp:posOffset>
+            </wp:positionH>
+            <wp:positionV relativeFrom="paragraph">
+              <wp:posOffset>254000</wp:posOffset>
+            </wp:positionV>
+            <wp:extent cx="359410" cy="183515"/>
+            <wp:effectExtent l="0" t="0" r="2540" b="6985"/>
+            <wp:wrapTight wrapText="bothSides">
+              <wp:wrapPolygon edited="0">
+                <wp:start x="0" y="0"/>
+                <wp:lineTo x="0" y="20180"/>
+                <wp:lineTo x="20608" y="20180"/>
+                <wp:lineTo x="20608" y="0"/>
+                <wp:lineTo x="0" y="0"/>
+              </wp:wrapPolygon>
+            </wp:wrapTight>
+            <wp:docPr id="17" name="Picture 17"/>
+            <wp:cNvGraphicFramePr>
+              <a:graphicFrameLocks xmlns:a="http://schemas.openxmlformats.org/drawingml/2006/main" noChangeAspect="1"/>
+            </wp:cNvGraphicFramePr>
+            <a:graphic xmlns:a="http://schemas.openxmlformats.org/drawingml/2006/main">
+              <a:graphicData uri="http://schemas.openxmlformats.org/drawingml/2006/picture">
+                <pic:pic xmlns:pic="http://schemas.openxmlformats.org/drawingml/2006/picture">
+                  <pic:nvPicPr>
+                    <pic:cNvPr id="1" name=""/>
+                    <pic:cNvPicPr/>
+                  </pic:nvPicPr>
+                  <pic:blipFill>
+                    <a:blip r:embed="rId18">
+                      <a:extLst>
+                        <a:ext uri="{28A0092B-C50C-407E-A947-70E740481C1C}">
+                          <a14:useLocalDpi xmlns:a14="http://schemas.microsoft.com/office/drawing/2010/main" val="0"/>
+                        </a:ext>
+                      </a:extLst>
+                    </a:blip>
+                    <a:stretch>
+                      <a:fillRect/>
+                    </a:stretch>
+                  </pic:blipFill>
+                  <pic:spPr>
+                    <a:xfrm>
+                      <a:off x="0" y="0"/>
+                      <a:ext cx="359410" cy="183515"/>
+                    </a:xfrm>
+                    <a:prstGeom prst="rect">
+                      <a:avLst/>
+                    </a:prstGeom>
+                  </pic:spPr>
+                </pic:pic>
+              </a:graphicData>
+            </a:graphic>
+            <wp14:sizeRelH relativeFrom="margin">
+              <wp14:pctWidth>0</wp14:pctWidth>
+            </wp14:sizeRelH>
+            <wp14:sizeRelV relativeFrom="margin">
+              <wp14:pctHeight>0</wp14:pctHeight>
+            </wp14:sizeRelV>
+          </wp:anchor>
+        </w:drawing>
+      </w:r>
+      <w:r>
+        <w:rPr>
+          <w:rFonts w:ascii="Times New Roman" w:hAnsi="Times New Roman" w:cs="Times New Roman"/>
+          <w:sz w:val="24"/>
+          <w:szCs w:val="24"/>
+        </w:rPr>
+        <w:t xml:space="preserve">Adăugarea legăturilor dintre materii si specializările unde se predau in tabela de legătură </w:t>
+      </w:r>
+      <w:r>
+        <w:rPr>
+          <w:rFonts w:ascii="Times New Roman" w:hAnsi="Times New Roman" w:cs="Times New Roman"/>
+          <w:b/>
+          <w:sz w:val="24"/>
+          <w:szCs w:val="24"/>
+        </w:rPr>
+        <w:t>MateriiSpecializari</w:t>
+      </w:r>
+      <w:r>
+        <w:rPr>
+          <w:rFonts w:ascii="Times New Roman" w:hAnsi="Times New Roman" w:cs="Times New Roman"/>
+          <w:b/>
+          <w:sz w:val="24"/>
+          <w:szCs w:val="24"/>
+        </w:rPr>
+        <w:t xml:space="preserve"> </w:t>
+      </w:r>
+      <w:r>
+        <w:rPr>
+          <w:rFonts w:ascii="Times New Roman" w:hAnsi="Times New Roman" w:cs="Times New Roman"/>
+          <w:sz w:val="24"/>
+          <w:szCs w:val="24"/>
+        </w:rPr>
+        <w:t>folosind</w:t>
+      </w:r>
+      <w:r>
+        <w:rPr>
+          <w:rFonts w:ascii="Times New Roman" w:hAnsi="Times New Roman" w:cs="Times New Roman"/>
+          <w:b/>
+          <w:sz w:val="24"/>
+          <w:szCs w:val="24"/>
+        </w:rPr>
+        <w:t xml:space="preserve"> </w:t>
+      </w:r>
+      <w:r>
+        <w:rPr>
+          <w:rFonts w:ascii="Times New Roman" w:hAnsi="Times New Roman" w:cs="Times New Roman"/>
+          <w:sz w:val="24"/>
+          <w:szCs w:val="24"/>
+        </w:rPr>
+        <w:t xml:space="preserve">tab-ul </w:t>
+      </w:r>
+      <w:r>
+        <w:rPr>
+          <w:rFonts w:ascii="Times New Roman" w:hAnsi="Times New Roman" w:cs="Times New Roman"/>
+          <w:b/>
+          <w:sz w:val="24"/>
+          <w:szCs w:val="24"/>
+        </w:rPr>
+        <w:t>Materii</w:t>
+      </w:r>
+      <w:r>
+        <w:rPr>
+          <w:rFonts w:ascii="Times New Roman" w:hAnsi="Times New Roman" w:cs="Times New Roman"/>
+          <w:b/>
+          <w:sz w:val="24"/>
+          <w:szCs w:val="24"/>
+        </w:rPr>
+        <w:t xml:space="preserve"> </w:t>
+      </w:r>
+      <w:r>
+        <w:rPr>
+          <w:rFonts w:ascii="Times New Roman" w:hAnsi="Times New Roman" w:cs="Times New Roman"/>
+          <w:sz w:val="24"/>
+          <w:szCs w:val="24"/>
+        </w:rPr>
+        <w:t>si butoanele</w:t>
+      </w:r>
+    </w:p>
+    <w:p>
+      <w:pPr>
+        <w:pStyle w:val="ListParagraph"/>
+        <w:numPr>
+          <w:ilvl w:val="0"/>
+          <w:numId w:val="7"/>
+        </w:numPr>
+        <w:rPr>
+          <w:rFonts w:ascii="Times New Roman" w:hAnsi="Times New Roman" w:cs="Times New Roman"/>
+          <w:sz w:val="24"/>
+          <w:szCs w:val="24"/>
+        </w:rPr>
+      </w:pPr>
+      <w:r>
+        <w:rPr>
+          <w:rFonts w:ascii="Times New Roman" w:hAnsi="Times New Roman" w:cs="Times New Roman"/>
+          <w:sz w:val="24"/>
+          <w:szCs w:val="24"/>
+        </w:rPr>
+        <w:t xml:space="preserve">Adăugarea de înregistrări in tabela Catalog folosind tab-ul cu același nume </w:t>
+      </w:r>
+    </w:p>
+    <w:p>
+      <w:pPr>
+        <w:pStyle w:val="IntenseQuote"/>
+        <w:ind w:left="1080"/>
+        <w:jc w:val="both"/>
+        <w:rPr>
+          <w:rFonts w:ascii="Times New Roman" w:hAnsi="Times New Roman" w:cs="Times New Roman"/>
+          <w:b/>
+          <w:sz w:val="24"/>
+          <w:szCs w:val="24"/>
+        </w:rPr>
+      </w:pPr>
+      <w:r>
+        <w:rPr>
+          <w:rFonts w:ascii="Times New Roman" w:hAnsi="Times New Roman" w:cs="Times New Roman"/>
+          <w:b/>
+          <w:color w:val="000000" w:themeColor="text1"/>
+          <w:sz w:val="24"/>
+          <w:szCs w:val="24"/>
+        </w:rPr>
+        <w:t xml:space="preserve">Notă: </w:t>
+      </w:r>
+      <w:r>
+        <w:rPr>
+          <w:rFonts w:ascii="Times New Roman" w:hAnsi="Times New Roman" w:cs="Times New Roman"/>
+          <w:color w:val="000000" w:themeColor="text1"/>
+          <w:sz w:val="24"/>
+          <w:szCs w:val="24"/>
+        </w:rPr>
+        <w:t xml:space="preserve">Cu toate ca funcționalitatea de a șterge o înregistrare din baza de date este complet funcțională, din cauza constrângerilor de integritate ce leagă diferite tabele prin intermediul cheilor străine, pot apărea complicații atunci se dorește ștergerea unei înregistrări. Pentru a fi </w:t>
+      </w:r>
+      <w:r>
+        <w:rPr>
+          <w:rFonts w:ascii="Times New Roman" w:hAnsi="Times New Roman" w:cs="Times New Roman"/>
+          <w:color w:val="000000" w:themeColor="text1"/>
+          <w:sz w:val="24"/>
+          <w:szCs w:val="24"/>
+        </w:rPr>
+        <w:t>permisă</w:t>
+      </w:r>
+      <w:r>
+        <w:rPr>
+          <w:rFonts w:ascii="Times New Roman" w:hAnsi="Times New Roman" w:cs="Times New Roman"/>
+          <w:color w:val="000000" w:themeColor="text1"/>
+          <w:sz w:val="24"/>
+          <w:szCs w:val="24"/>
+        </w:rPr>
+        <w:t>, dac</w:t>
+      </w:r>
+      <w:r>
+        <w:rPr>
+          <w:rFonts w:ascii="Times New Roman" w:hAnsi="Times New Roman" w:cs="Times New Roman"/>
+          <w:color w:val="000000" w:themeColor="text1"/>
+          <w:sz w:val="24"/>
+          <w:szCs w:val="24"/>
+        </w:rPr>
+        <w:t>ă</w:t>
+      </w:r>
+      <w:r>
+        <w:rPr>
+          <w:rFonts w:ascii="Times New Roman" w:hAnsi="Times New Roman" w:cs="Times New Roman"/>
+          <w:color w:val="000000" w:themeColor="text1"/>
+          <w:sz w:val="24"/>
+          <w:szCs w:val="24"/>
+        </w:rPr>
+        <w:t xml:space="preserve"> atributele înregistrării alese pentru ștergere sunt chei primare, trebuie șterse si </w:t>
+      </w:r>
+      <w:r>
+        <w:rPr>
+          <w:rFonts w:ascii="Times New Roman" w:hAnsi="Times New Roman" w:cs="Times New Roman"/>
+          <w:color w:val="000000" w:themeColor="text1"/>
+          <w:sz w:val="24"/>
+          <w:szCs w:val="24"/>
+        </w:rPr>
+        <w:t>înregistrările din tabele</w:t>
+      </w:r>
+      <w:r>
+        <w:rPr>
+          <w:rFonts w:ascii="Times New Roman" w:hAnsi="Times New Roman" w:cs="Times New Roman"/>
+          <w:color w:val="000000" w:themeColor="text1"/>
+          <w:sz w:val="24"/>
+          <w:szCs w:val="24"/>
+        </w:rPr>
+        <w:t>l</w:t>
+      </w:r>
+      <w:r>
+        <w:rPr>
+          <w:rFonts w:ascii="Times New Roman" w:hAnsi="Times New Roman" w:cs="Times New Roman"/>
+          <w:color w:val="000000" w:themeColor="text1"/>
+          <w:sz w:val="24"/>
+          <w:szCs w:val="24"/>
+        </w:rPr>
+        <w:t>e</w:t>
+      </w:r>
+      <w:r>
+        <w:rPr>
+          <w:rFonts w:ascii="Times New Roman" w:hAnsi="Times New Roman" w:cs="Times New Roman"/>
+          <w:color w:val="000000" w:themeColor="text1"/>
+          <w:sz w:val="24"/>
+          <w:szCs w:val="24"/>
+        </w:rPr>
+        <w:t xml:space="preserve"> in care aceste atribute sunt chei străine. Cu alte cuvinte daca dorim sa ștergem un profesor din tabela Profesori, unde Id profesor este cheie primara, va trebui sa ștergem mai întâi toate înregistrările din tabela MateriiProfesori, unde Id profesor este cheie străină si face legătura intre o materie si profesorul care o predă, pe baza cheilor entităților Materie si Profesor. In concluzie, argumentez împotriva ștergerii înregistrărilor de acest tip, singura excepție fiind tab-ul Catalog.</w:t>
+      </w:r>
+      <w:r>
+        <w:rPr>
+          <w:rFonts w:ascii="Times New Roman" w:hAnsi="Times New Roman" w:cs="Times New Roman"/>
+          <w:sz w:val="24"/>
+          <w:szCs w:val="24"/>
+        </w:rPr>
+        <w:t xml:space="preserve">    </w:t>
+      </w:r>
+      <w:r>
+        <w:rPr>
+          <w:rFonts w:ascii="Times New Roman" w:hAnsi="Times New Roman" w:cs="Times New Roman"/>
+          <w:b/>
+          <w:sz w:val="24"/>
+          <w:szCs w:val="24"/>
+        </w:rPr>
+        <w:t xml:space="preserve"> </w:t>
+      </w:r>
+    </w:p>
+    <w:p>
+      <w:pPr>
+        <w:pStyle w:val="ListParagraph"/>
+        <w:numPr>
+          <w:ilvl w:val="0"/>
+          <w:numId w:val="7"/>
+        </w:numPr>
+      </w:pPr>
+      <w:r>
+        <w:t xml:space="preserve">  </w:t>
+      </w:r>
+    </w:p>
+    <w:p>
+      <w:pPr>
+        <w:rPr>
+          <w:rFonts w:ascii="Times New Roman" w:hAnsi="Times New Roman" w:cs="Times New Roman"/>
+          <w:sz w:val="24"/>
+          <w:szCs w:val="24"/>
+        </w:rPr>
+      </w:pPr>
+    </w:p>
+    <w:p>
+      <w:pPr>
+        <w:rPr>
+          <w:rFonts w:ascii="Times New Roman" w:hAnsi="Times New Roman" w:cs="Times New Roman"/>
+          <w:sz w:val="24"/>
+          <w:szCs w:val="24"/>
+        </w:rPr>
+      </w:pPr>
+    </w:p>
+    <w:p>
+      <w:pPr>
+        <w:rPr>
+          <w:rFonts w:ascii="Times New Roman" w:hAnsi="Times New Roman" w:cs="Times New Roman"/>
+          <w:sz w:val="24"/>
+          <w:szCs w:val="24"/>
+        </w:rPr>
+      </w:pPr>
+    </w:p>
+    <w:p>
+      <w:pPr>
+        <w:rPr>
+          <w:rFonts w:ascii="Times New Roman" w:hAnsi="Times New Roman" w:cs="Times New Roman"/>
+          <w:sz w:val="24"/>
+          <w:szCs w:val="24"/>
+        </w:rPr>
+      </w:pPr>
+    </w:p>
+    <w:p>
+      <w:pPr>
+        <w:rPr>
+          <w:rFonts w:ascii="Times New Roman" w:hAnsi="Times New Roman" w:cs="Times New Roman"/>
+          <w:sz w:val="24"/>
+          <w:szCs w:val="24"/>
+        </w:rPr>
+      </w:pPr>
+      <w:r>
+        <w:rPr>
+          <w:rFonts w:ascii="Times New Roman" w:hAnsi="Times New Roman" w:cs="Times New Roman"/>
+          <w:sz w:val="24"/>
+          <w:szCs w:val="24"/>
+        </w:rPr>
+        <w:t xml:space="preserve"> </w:t>
+      </w:r>
+    </w:p>
+    <w:p>
+      <w:pPr>
         <w:pStyle w:val="Capitol"/>
       </w:pPr>
       <w:r>
@@ -11799,7 +13631,7 @@
                     <pic:cNvPicPr/>
                   </pic:nvPicPr>
                   <pic:blipFill>
-                    <a:blip r:embed="rId12">
+                    <a:blip r:embed="rId19">
                       <a:extLst>
                         <a:ext uri="{28A0092B-C50C-407E-A947-70E740481C1C}">
                           <a14:useLocalDpi xmlns:a14="http://schemas.microsoft.com/office/drawing/2010/main" val="0"/>
@@ -13491,17 +15323,7 @@
           <w:sz w:val="24"/>
           <w:szCs w:val="24"/>
         </w:rPr>
-        <w:t>.</w:t>
-      </w:r>
-      <w:bookmarkStart w:id="0" w:name="_GoBack"/>
-      <w:bookmarkEnd w:id="0"/>
-      <w:r>
-        <w:rPr>
-          <w:rFonts w:ascii="Times New Roman" w:hAnsi="Times New Roman" w:cs="Times New Roman"/>
-          <w:sz w:val="24"/>
-          <w:szCs w:val="24"/>
-        </w:rPr>
-        <w:t xml:space="preserve"> </w:t>
+        <w:t xml:space="preserve">. </w:t>
       </w:r>
     </w:p>
     <w:p>
@@ -13602,7 +15424,6 @@
         </w:rPr>
         <w:t xml:space="preserve">        </w:t>
       </w:r>
-      <w:proofErr w:type="gramStart"/>
       <w:r>
         <w:rPr>
           <w:rFonts w:ascii="Consolas" w:hAnsi="Consolas" w:cs="Consolas"/>
@@ -13611,7 +15432,6 @@
         </w:rPr>
         <w:t>private</w:t>
       </w:r>
-      <w:proofErr w:type="gramEnd"/>
       <w:r>
         <w:rPr>
           <w:rFonts w:ascii="Consolas" w:hAnsi="Consolas" w:cs="Consolas"/>
@@ -13704,25 +15524,7 @@
           <w:color w:val="000000"/>
           <w:lang w:val="en-US"/>
         </w:rPr>
-        <w:t xml:space="preserve"> </w:t>
-      </w:r>
-      <w:proofErr w:type="gramStart"/>
-      <w:r>
-        <w:rPr>
-          <w:rFonts w:ascii="Consolas" w:hAnsi="Consolas" w:cs="Consolas"/>
-          <w:color w:val="000000"/>
-          <w:lang w:val="en-US"/>
-        </w:rPr>
-        <w:t>SqlConnection(</w:t>
-      </w:r>
-      <w:proofErr w:type="gramEnd"/>
-      <w:r>
-        <w:rPr>
-          <w:rFonts w:ascii="Consolas" w:hAnsi="Consolas" w:cs="Consolas"/>
-          <w:color w:val="000000"/>
-          <w:lang w:val="en-US"/>
-        </w:rPr>
-        <w:t>);</w:t>
+        <w:t xml:space="preserve"> SqlConnection();</w:t>
       </w:r>
     </w:p>
     <w:p>
@@ -13776,25 +15578,7 @@
           <w:color w:val="000000"/>
           <w:lang w:val="en-US"/>
         </w:rPr>
-        <w:t xml:space="preserve">            </w:t>
-      </w:r>
-      <w:proofErr w:type="gramStart"/>
-      <w:r>
-        <w:rPr>
-          <w:rFonts w:ascii="Consolas" w:hAnsi="Consolas" w:cs="Consolas"/>
-          <w:color w:val="000000"/>
-          <w:lang w:val="en-US"/>
-        </w:rPr>
-        <w:t>conn.Open(</w:t>
-      </w:r>
-      <w:proofErr w:type="gramEnd"/>
-      <w:r>
-        <w:rPr>
-          <w:rFonts w:ascii="Consolas" w:hAnsi="Consolas" w:cs="Consolas"/>
-          <w:color w:val="000000"/>
-          <w:lang w:val="en-US"/>
-        </w:rPr>
-        <w:t>);</w:t>
+        <w:t xml:space="preserve">            conn.Open();</w:t>
       </w:r>
     </w:p>
     <w:p>
@@ -13842,7 +15626,6 @@
         </w:rPr>
         <w:t xml:space="preserve">            </w:t>
       </w:r>
-      <w:proofErr w:type="gramStart"/>
       <w:r>
         <w:rPr>
           <w:rFonts w:ascii="Consolas" w:hAnsi="Consolas" w:cs="Consolas"/>
@@ -13851,7 +15634,6 @@
         </w:rPr>
         <w:t>string</w:t>
       </w:r>
-      <w:proofErr w:type="gramEnd"/>
       <w:r>
         <w:rPr>
           <w:rFonts w:ascii="Consolas" w:hAnsi="Consolas" w:cs="Consolas"/>
@@ -13936,25 +15718,7 @@
           <w:color w:val="000000"/>
           <w:lang w:val="en-US"/>
         </w:rPr>
-        <w:t xml:space="preserve"> </w:t>
-      </w:r>
-      <w:proofErr w:type="gramStart"/>
-      <w:r>
-        <w:rPr>
-          <w:rFonts w:ascii="Consolas" w:hAnsi="Consolas" w:cs="Consolas"/>
-          <w:color w:val="000000"/>
-          <w:lang w:val="en-US"/>
-        </w:rPr>
-        <w:t>SqlCommand(</w:t>
-      </w:r>
-      <w:proofErr w:type="gramEnd"/>
-      <w:r>
-        <w:rPr>
-          <w:rFonts w:ascii="Consolas" w:hAnsi="Consolas" w:cs="Consolas"/>
-          <w:color w:val="000000"/>
-          <w:lang w:val="en-US"/>
-        </w:rPr>
-        <w:t>query, conn);</w:t>
+        <w:t xml:space="preserve"> SqlCommand(query, conn);</w:t>
       </w:r>
     </w:p>
     <w:p>
@@ -13981,25 +15745,7 @@
           <w:color w:val="000000"/>
           <w:lang w:val="en-US"/>
         </w:rPr>
-        <w:t xml:space="preserve">            SqlDataReader dataReader = </w:t>
-      </w:r>
-      <w:proofErr w:type="gramStart"/>
-      <w:r>
-        <w:rPr>
-          <w:rFonts w:ascii="Consolas" w:hAnsi="Consolas" w:cs="Consolas"/>
-          <w:color w:val="000000"/>
-          <w:lang w:val="en-US"/>
-        </w:rPr>
-        <w:t>cmd.ExecuteReader(</w:t>
-      </w:r>
-      <w:proofErr w:type="gramEnd"/>
-      <w:r>
-        <w:rPr>
-          <w:rFonts w:ascii="Consolas" w:hAnsi="Consolas" w:cs="Consolas"/>
-          <w:color w:val="000000"/>
-          <w:lang w:val="en-US"/>
-        </w:rPr>
-        <w:t>);</w:t>
+        <w:t xml:space="preserve">            SqlDataReader dataReader = cmd.ExecuteReader();</w:t>
       </w:r>
     </w:p>
     <w:p>
@@ -14028,7 +15774,6 @@
         </w:rPr>
         <w:t xml:space="preserve">            </w:t>
       </w:r>
-      <w:proofErr w:type="gramStart"/>
       <w:r>
         <w:rPr>
           <w:rFonts w:ascii="Consolas" w:hAnsi="Consolas" w:cs="Consolas"/>
@@ -14037,7 +15782,6 @@
         </w:rPr>
         <w:t>string</w:t>
       </w:r>
-      <w:proofErr w:type="gramEnd"/>
       <w:r>
         <w:rPr>
           <w:rFonts w:ascii="Consolas" w:hAnsi="Consolas" w:cs="Consolas"/>
@@ -14071,25 +15815,7 @@
           <w:color w:val="000000"/>
           <w:lang w:val="en-US"/>
         </w:rPr>
-        <w:t xml:space="preserve">            </w:t>
-      </w:r>
-      <w:proofErr w:type="gramStart"/>
-      <w:r>
-        <w:rPr>
-          <w:rFonts w:ascii="Consolas" w:hAnsi="Consolas" w:cs="Consolas"/>
-          <w:color w:val="000000"/>
-          <w:lang w:val="en-US"/>
-        </w:rPr>
-        <w:t>cbxCatalogProfesor.Items.Clear(</w:t>
-      </w:r>
-      <w:proofErr w:type="gramEnd"/>
-      <w:r>
-        <w:rPr>
-          <w:rFonts w:ascii="Consolas" w:hAnsi="Consolas" w:cs="Consolas"/>
-          <w:color w:val="000000"/>
-          <w:lang w:val="en-US"/>
-        </w:rPr>
-        <w:t>);</w:t>
+        <w:t xml:space="preserve">            cbxCatalogProfesor.Items.Clear();</w:t>
       </w:r>
     </w:p>
     <w:p>
@@ -14118,7 +15844,6 @@
         </w:rPr>
         <w:t xml:space="preserve">            </w:t>
       </w:r>
-      <w:proofErr w:type="gramStart"/>
       <w:r>
         <w:rPr>
           <w:rFonts w:ascii="Consolas" w:hAnsi="Consolas" w:cs="Consolas"/>
@@ -14127,7 +15852,6 @@
         </w:rPr>
         <w:t>while</w:t>
       </w:r>
-      <w:proofErr w:type="gramEnd"/>
       <w:r>
         <w:rPr>
           <w:rFonts w:ascii="Consolas" w:hAnsi="Consolas" w:cs="Consolas"/>
@@ -14188,18 +15912,8 @@
           <w:color w:val="000000"/>
           <w:lang w:val="en-US"/>
         </w:rPr>
-        <w:t xml:space="preserve">                s = </w:t>
-      </w:r>
-      <w:proofErr w:type="gramStart"/>
-      <w:r>
-        <w:rPr>
-          <w:rFonts w:ascii="Consolas" w:hAnsi="Consolas" w:cs="Consolas"/>
-          <w:color w:val="000000"/>
-          <w:lang w:val="en-US"/>
-        </w:rPr>
-        <w:t>dataReader[</w:t>
-      </w:r>
-      <w:proofErr w:type="gramEnd"/>
+        <w:t xml:space="preserve">                s = dataReader[</w:t>
+      </w:r>
       <w:r>
         <w:rPr>
           <w:rFonts w:ascii="Consolas" w:hAnsi="Consolas" w:cs="Consolas"/>
@@ -14292,25 +16006,7 @@
           <w:color w:val="000000"/>
           <w:lang w:val="en-US"/>
         </w:rPr>
-        <w:t xml:space="preserve">                </w:t>
-      </w:r>
-      <w:proofErr w:type="gramStart"/>
-      <w:r>
-        <w:rPr>
-          <w:rFonts w:ascii="Consolas" w:hAnsi="Consolas" w:cs="Consolas"/>
-          <w:color w:val="000000"/>
-          <w:lang w:val="en-US"/>
-        </w:rPr>
-        <w:t>cbxCatalogProfesor.Items.Add(s)</w:t>
-      </w:r>
-      <w:proofErr w:type="gramEnd"/>
-      <w:r>
-        <w:rPr>
-          <w:rFonts w:ascii="Consolas" w:hAnsi="Consolas" w:cs="Consolas"/>
-          <w:color w:val="000000"/>
-          <w:lang w:val="en-US"/>
-        </w:rPr>
-        <w:t>;</w:t>
+        <w:t xml:space="preserve">                cbxCatalogProfesor.Items.Add(s);</w:t>
       </w:r>
     </w:p>
     <w:p>
@@ -14356,25 +16052,7 @@
           <w:color w:val="000000"/>
           <w:lang w:val="en-US"/>
         </w:rPr>
-        <w:t xml:space="preserve">                </w:t>
-      </w:r>
-      <w:proofErr w:type="gramStart"/>
-      <w:r>
-        <w:rPr>
-          <w:rFonts w:ascii="Consolas" w:hAnsi="Consolas" w:cs="Consolas"/>
-          <w:color w:val="000000"/>
-          <w:lang w:val="en-US"/>
-        </w:rPr>
-        <w:t>valoriIdProfesori.Add(</w:t>
-      </w:r>
-      <w:proofErr w:type="gramEnd"/>
-      <w:r>
-        <w:rPr>
-          <w:rFonts w:ascii="Consolas" w:hAnsi="Consolas" w:cs="Consolas"/>
-          <w:color w:val="000000"/>
-          <w:lang w:val="en-US"/>
-        </w:rPr>
-        <w:t>Convert.ToInt32(dataReader[</w:t>
+        <w:t xml:space="preserve">                valoriIdProfesori.Add(Convert.ToInt32(dataReader[</w:t>
       </w:r>
       <w:r>
         <w:rPr>
@@ -14444,25 +16122,7 @@
           <w:color w:val="000000"/>
           <w:lang w:val="en-US"/>
         </w:rPr>
-        <w:t xml:space="preserve">            </w:t>
-      </w:r>
-      <w:proofErr w:type="gramStart"/>
-      <w:r>
-        <w:rPr>
-          <w:rFonts w:ascii="Consolas" w:hAnsi="Consolas" w:cs="Consolas"/>
-          <w:color w:val="000000"/>
-          <w:lang w:val="en-US"/>
-        </w:rPr>
-        <w:t>dataReader.Close(</w:t>
-      </w:r>
-      <w:proofErr w:type="gramEnd"/>
-      <w:r>
-        <w:rPr>
-          <w:rFonts w:ascii="Consolas" w:hAnsi="Consolas" w:cs="Consolas"/>
-          <w:color w:val="000000"/>
-          <w:lang w:val="en-US"/>
-        </w:rPr>
-        <w:t>);</w:t>
+        <w:t xml:space="preserve">            dataReader.Close();</w:t>
       </w:r>
     </w:p>
     <w:p>
@@ -14489,25 +16149,7 @@
           <w:color w:val="000000"/>
           <w:lang w:val="en-US"/>
         </w:rPr>
-        <w:t xml:space="preserve">            </w:t>
-      </w:r>
-      <w:proofErr w:type="gramStart"/>
-      <w:r>
-        <w:rPr>
-          <w:rFonts w:ascii="Consolas" w:hAnsi="Consolas" w:cs="Consolas"/>
-          <w:color w:val="000000"/>
-          <w:lang w:val="en-US"/>
-        </w:rPr>
-        <w:t>conn.Close(</w:t>
-      </w:r>
-      <w:proofErr w:type="gramEnd"/>
-      <w:r>
-        <w:rPr>
-          <w:rFonts w:ascii="Consolas" w:hAnsi="Consolas" w:cs="Consolas"/>
-          <w:color w:val="000000"/>
-          <w:lang w:val="en-US"/>
-        </w:rPr>
-        <w:t>);</w:t>
+        <w:t xml:space="preserve">            conn.Close();</w:t>
       </w:r>
     </w:p>
     <w:p>
@@ -15938,7 +17580,23 @@
           <w:sz w:val="24"/>
           <w:szCs w:val="24"/>
         </w:rPr>
-        <w:t xml:space="preserve">Exemplu pentru popularea tabelului de Studenți: </w:t>
+        <w:t xml:space="preserve">Exemplu pentru popularea tabelului de </w:t>
+      </w:r>
+      <w:r>
+        <w:rPr>
+          <w:rFonts w:ascii="Times New Roman" w:hAnsi="Times New Roman" w:cs="Times New Roman"/>
+          <w:sz w:val="24"/>
+          <w:szCs w:val="24"/>
+        </w:rPr>
+        <w:t xml:space="preserve">date din tab-ul </w:t>
+      </w:r>
+      <w:r>
+        <w:rPr>
+          <w:rFonts w:ascii="Times New Roman" w:hAnsi="Times New Roman" w:cs="Times New Roman"/>
+          <w:sz w:val="24"/>
+          <w:szCs w:val="24"/>
+        </w:rPr>
+        <w:t xml:space="preserve">Studenți: </w:t>
       </w:r>
     </w:p>
     <w:p>
@@ -15967,7 +17625,6 @@
         </w:rPr>
         <w:t xml:space="preserve"> </w:t>
       </w:r>
-      <w:proofErr w:type="gramStart"/>
       <w:r>
         <w:rPr>
           <w:rFonts w:ascii="Consolas" w:hAnsi="Consolas" w:cs="Consolas"/>
@@ -15976,7 +17633,6 @@
         </w:rPr>
         <w:t>private</w:t>
       </w:r>
-      <w:proofErr w:type="gramEnd"/>
       <w:r>
         <w:rPr>
           <w:rFonts w:ascii="Consolas" w:hAnsi="Consolas" w:cs="Consolas"/>
@@ -15999,25 +17655,7 @@
           <w:color w:val="000000"/>
           <w:lang w:val="en-US"/>
         </w:rPr>
-        <w:t xml:space="preserve"> </w:t>
-      </w:r>
-      <w:proofErr w:type="spellStart"/>
-      <w:r>
-        <w:rPr>
-          <w:rFonts w:ascii="Consolas" w:hAnsi="Consolas" w:cs="Consolas"/>
-          <w:color w:val="000000"/>
-          <w:lang w:val="en-US"/>
-        </w:rPr>
-        <w:t>updateDataGrid_Studenti</w:t>
-      </w:r>
-      <w:proofErr w:type="spellEnd"/>
-      <w:r>
-        <w:rPr>
-          <w:rFonts w:ascii="Consolas" w:hAnsi="Consolas" w:cs="Consolas"/>
-          <w:color w:val="000000"/>
-          <w:lang w:val="en-US"/>
-        </w:rPr>
-        <w:t>()</w:t>
+        <w:t xml:space="preserve"> updateDataGrid_Studenti()</w:t>
       </w:r>
     </w:p>
     <w:p>
@@ -16087,25 +17725,7 @@
           <w:color w:val="000000"/>
           <w:lang w:val="en-US"/>
         </w:rPr>
-        <w:t xml:space="preserve"> </w:t>
-      </w:r>
-      <w:proofErr w:type="gramStart"/>
-      <w:r>
-        <w:rPr>
-          <w:rFonts w:ascii="Consolas" w:hAnsi="Consolas" w:cs="Consolas"/>
-          <w:color w:val="000000"/>
-          <w:lang w:val="en-US"/>
-        </w:rPr>
-        <w:t>SqlConnection(</w:t>
-      </w:r>
-      <w:proofErr w:type="gramEnd"/>
-      <w:r>
-        <w:rPr>
-          <w:rFonts w:ascii="Consolas" w:hAnsi="Consolas" w:cs="Consolas"/>
-          <w:color w:val="000000"/>
-          <w:lang w:val="en-US"/>
-        </w:rPr>
-        <w:t>);</w:t>
+        <w:t xml:space="preserve"> SqlConnection();</w:t>
       </w:r>
     </w:p>
     <w:p>
@@ -16159,25 +17779,7 @@
           <w:color w:val="000000"/>
           <w:lang w:val="en-US"/>
         </w:rPr>
-        <w:t xml:space="preserve">            </w:t>
-      </w:r>
-      <w:proofErr w:type="gramStart"/>
-      <w:r>
-        <w:rPr>
-          <w:rFonts w:ascii="Consolas" w:hAnsi="Consolas" w:cs="Consolas"/>
-          <w:color w:val="000000"/>
-          <w:lang w:val="en-US"/>
-        </w:rPr>
-        <w:t>conn.Open(</w:t>
-      </w:r>
-      <w:proofErr w:type="gramEnd"/>
-      <w:r>
-        <w:rPr>
-          <w:rFonts w:ascii="Consolas" w:hAnsi="Consolas" w:cs="Consolas"/>
-          <w:color w:val="000000"/>
-          <w:lang w:val="en-US"/>
-        </w:rPr>
-        <w:t>);</w:t>
+        <w:t xml:space="preserve">            conn.Open();</w:t>
       </w:r>
     </w:p>
     <w:p>
@@ -16247,259 +17849,7 @@
           <w:color w:val="A31515"/>
           <w:lang w:val="en-US"/>
         </w:rPr>
-        <w:t xml:space="preserve">"SELECT </w:t>
-      </w:r>
-      <w:proofErr w:type="spellStart"/>
-      <w:r>
-        <w:rPr>
-          <w:rFonts w:ascii="Consolas" w:hAnsi="Consolas" w:cs="Consolas"/>
-          <w:color w:val="A31515"/>
-          <w:lang w:val="en-US"/>
-        </w:rPr>
-        <w:t>NumarMatricol</w:t>
-      </w:r>
-      <w:proofErr w:type="spellEnd"/>
-      <w:r>
-        <w:rPr>
-          <w:rFonts w:ascii="Consolas" w:hAnsi="Consolas" w:cs="Consolas"/>
-          <w:color w:val="A31515"/>
-          <w:lang w:val="en-US"/>
-        </w:rPr>
-        <w:t xml:space="preserve"> as [</w:t>
-      </w:r>
-      <w:proofErr w:type="spellStart"/>
-      <w:r>
-        <w:rPr>
-          <w:rFonts w:ascii="Consolas" w:hAnsi="Consolas" w:cs="Consolas"/>
-          <w:color w:val="A31515"/>
-          <w:lang w:val="en-US"/>
-        </w:rPr>
-        <w:t>Numar</w:t>
-      </w:r>
-      <w:proofErr w:type="spellEnd"/>
-      <w:r>
-        <w:rPr>
-          <w:rFonts w:ascii="Consolas" w:hAnsi="Consolas" w:cs="Consolas"/>
-          <w:color w:val="A31515"/>
-          <w:lang w:val="en-US"/>
-        </w:rPr>
-        <w:t xml:space="preserve"> </w:t>
-      </w:r>
-      <w:proofErr w:type="spellStart"/>
-      <w:r>
-        <w:rPr>
-          <w:rFonts w:ascii="Consolas" w:hAnsi="Consolas" w:cs="Consolas"/>
-          <w:color w:val="A31515"/>
-          <w:lang w:val="en-US"/>
-        </w:rPr>
-        <w:t>matricol</w:t>
-      </w:r>
-      <w:proofErr w:type="spellEnd"/>
-      <w:r>
-        <w:rPr>
-          <w:rFonts w:ascii="Consolas" w:hAnsi="Consolas" w:cs="Consolas"/>
-          <w:color w:val="A31515"/>
-          <w:lang w:val="en-US"/>
-        </w:rPr>
-        <w:t xml:space="preserve">], </w:t>
-      </w:r>
-      <w:proofErr w:type="spellStart"/>
-      <w:r>
-        <w:rPr>
-          <w:rFonts w:ascii="Consolas" w:hAnsi="Consolas" w:cs="Consolas"/>
-          <w:color w:val="A31515"/>
-          <w:lang w:val="en-US"/>
-        </w:rPr>
-        <w:t>NumeStudent</w:t>
-      </w:r>
-      <w:proofErr w:type="spellEnd"/>
-      <w:r>
-        <w:rPr>
-          <w:rFonts w:ascii="Consolas" w:hAnsi="Consolas" w:cs="Consolas"/>
-          <w:color w:val="A31515"/>
-          <w:lang w:val="en-US"/>
-        </w:rPr>
-        <w:t xml:space="preserve"> AS </w:t>
-      </w:r>
-      <w:proofErr w:type="spellStart"/>
-      <w:r>
-        <w:rPr>
-          <w:rFonts w:ascii="Consolas" w:hAnsi="Consolas" w:cs="Consolas"/>
-          <w:color w:val="A31515"/>
-          <w:lang w:val="en-US"/>
-        </w:rPr>
-        <w:t>Nume</w:t>
-      </w:r>
-      <w:proofErr w:type="spellEnd"/>
-      <w:r>
-        <w:rPr>
-          <w:rFonts w:ascii="Consolas" w:hAnsi="Consolas" w:cs="Consolas"/>
-          <w:color w:val="A31515"/>
-          <w:lang w:val="en-US"/>
-        </w:rPr>
-        <w:t xml:space="preserve">, </w:t>
-      </w:r>
-      <w:proofErr w:type="spellStart"/>
-      <w:r>
-        <w:rPr>
-          <w:rFonts w:ascii="Consolas" w:hAnsi="Consolas" w:cs="Consolas"/>
-          <w:color w:val="A31515"/>
-          <w:lang w:val="en-US"/>
-        </w:rPr>
-        <w:t>PrenumeStudent</w:t>
-      </w:r>
-      <w:proofErr w:type="spellEnd"/>
-      <w:r>
-        <w:rPr>
-          <w:rFonts w:ascii="Consolas" w:hAnsi="Consolas" w:cs="Consolas"/>
-          <w:color w:val="A31515"/>
-          <w:lang w:val="en-US"/>
-        </w:rPr>
-        <w:t xml:space="preserve"> AS </w:t>
-      </w:r>
-      <w:proofErr w:type="spellStart"/>
-      <w:r>
-        <w:rPr>
-          <w:rFonts w:ascii="Consolas" w:hAnsi="Consolas" w:cs="Consolas"/>
-          <w:color w:val="A31515"/>
-          <w:lang w:val="en-US"/>
-        </w:rPr>
-        <w:t>Prenume</w:t>
-      </w:r>
-      <w:proofErr w:type="spellEnd"/>
-      <w:r>
-        <w:rPr>
-          <w:rFonts w:ascii="Consolas" w:hAnsi="Consolas" w:cs="Consolas"/>
-          <w:color w:val="A31515"/>
-          <w:lang w:val="en-US"/>
-        </w:rPr>
-        <w:t xml:space="preserve">, </w:t>
-      </w:r>
-      <w:proofErr w:type="spellStart"/>
-      <w:r>
-        <w:rPr>
-          <w:rFonts w:ascii="Consolas" w:hAnsi="Consolas" w:cs="Consolas"/>
-          <w:color w:val="A31515"/>
-          <w:lang w:val="en-US"/>
-        </w:rPr>
-        <w:t>NumeGrupa</w:t>
-      </w:r>
-      <w:proofErr w:type="spellEnd"/>
-      <w:r>
-        <w:rPr>
-          <w:rFonts w:ascii="Consolas" w:hAnsi="Consolas" w:cs="Consolas"/>
-          <w:color w:val="A31515"/>
-          <w:lang w:val="en-US"/>
-        </w:rPr>
-        <w:t xml:space="preserve"> AS </w:t>
-      </w:r>
-      <w:proofErr w:type="spellStart"/>
-      <w:r>
-        <w:rPr>
-          <w:rFonts w:ascii="Consolas" w:hAnsi="Consolas" w:cs="Consolas"/>
-          <w:color w:val="A31515"/>
-          <w:lang w:val="en-US"/>
-        </w:rPr>
-        <w:t>Grupa</w:t>
-      </w:r>
-      <w:proofErr w:type="spellEnd"/>
-      <w:r>
-        <w:rPr>
-          <w:rFonts w:ascii="Consolas" w:hAnsi="Consolas" w:cs="Consolas"/>
-          <w:color w:val="A31515"/>
-          <w:lang w:val="en-US"/>
-        </w:rPr>
-        <w:t xml:space="preserve"> FROM </w:t>
-      </w:r>
-      <w:proofErr w:type="spellStart"/>
-      <w:r>
-        <w:rPr>
-          <w:rFonts w:ascii="Consolas" w:hAnsi="Consolas" w:cs="Consolas"/>
-          <w:color w:val="A31515"/>
-          <w:lang w:val="en-US"/>
-        </w:rPr>
-        <w:t>ListaStudenti</w:t>
-      </w:r>
-      <w:proofErr w:type="spellEnd"/>
-      <w:r>
-        <w:rPr>
-          <w:rFonts w:ascii="Consolas" w:hAnsi="Consolas" w:cs="Consolas"/>
-          <w:color w:val="A31515"/>
-          <w:lang w:val="en-US"/>
-        </w:rPr>
-        <w:t xml:space="preserve"> LEFT JOIN </w:t>
-      </w:r>
-      <w:proofErr w:type="spellStart"/>
-      <w:r>
-        <w:rPr>
-          <w:rFonts w:ascii="Consolas" w:hAnsi="Consolas" w:cs="Consolas"/>
-          <w:color w:val="A31515"/>
-          <w:lang w:val="en-US"/>
-        </w:rPr>
-        <w:t>ListaGrupe</w:t>
-      </w:r>
-      <w:proofErr w:type="spellEnd"/>
-      <w:r>
-        <w:rPr>
-          <w:rFonts w:ascii="Consolas" w:hAnsi="Consolas" w:cs="Consolas"/>
-          <w:color w:val="A31515"/>
-          <w:lang w:val="en-US"/>
-        </w:rPr>
-        <w:t xml:space="preserve"> ON </w:t>
-      </w:r>
-      <w:proofErr w:type="spellStart"/>
-      <w:r>
-        <w:rPr>
-          <w:rFonts w:ascii="Consolas" w:hAnsi="Consolas" w:cs="Consolas"/>
-          <w:color w:val="A31515"/>
-          <w:lang w:val="en-US"/>
-        </w:rPr>
-        <w:t>ListaGrupe.IdGrupa</w:t>
-      </w:r>
-      <w:proofErr w:type="spellEnd"/>
-      <w:r>
-        <w:rPr>
-          <w:rFonts w:ascii="Consolas" w:hAnsi="Consolas" w:cs="Consolas"/>
-          <w:color w:val="A31515"/>
-          <w:lang w:val="en-US"/>
-        </w:rPr>
-        <w:t>=</w:t>
-      </w:r>
-      <w:proofErr w:type="spellStart"/>
-      <w:r>
-        <w:rPr>
-          <w:rFonts w:ascii="Consolas" w:hAnsi="Consolas" w:cs="Consolas"/>
-          <w:color w:val="A31515"/>
-          <w:lang w:val="en-US"/>
-        </w:rPr>
-        <w:t>ListaStudenti.IdGrupa</w:t>
-      </w:r>
-      <w:proofErr w:type="spellEnd"/>
-      <w:r>
-        <w:rPr>
-          <w:rFonts w:ascii="Consolas" w:hAnsi="Consolas" w:cs="Consolas"/>
-          <w:color w:val="A31515"/>
-          <w:lang w:val="en-US"/>
-        </w:rPr>
-        <w:t xml:space="preserve"> ORDER BY </w:t>
-      </w:r>
-      <w:proofErr w:type="spellStart"/>
-      <w:r>
-        <w:rPr>
-          <w:rFonts w:ascii="Consolas" w:hAnsi="Consolas" w:cs="Consolas"/>
-          <w:color w:val="A31515"/>
-          <w:lang w:val="en-US"/>
-        </w:rPr>
-        <w:t>NumeStudent</w:t>
-      </w:r>
-      <w:proofErr w:type="spellEnd"/>
-      <w:r>
-        <w:rPr>
-          <w:rFonts w:ascii="Consolas" w:hAnsi="Consolas" w:cs="Consolas"/>
-          <w:color w:val="A31515"/>
-          <w:lang w:val="en-US"/>
-        </w:rPr>
-        <w:t>"</w:t>
+        <w:t>"SELECT NumarMatricol as [Numar matricol], NumeStudent AS Nume, PrenumeStudent AS Prenume, NumeGrupa AS Grupa FROM ListaStudenti LEFT JOIN ListaGrupe ON ListaGrupe.IdGrupa=ListaStudenti.IdGrupa ORDER BY NumeStudent"</w:t>
       </w:r>
       <w:r>
         <w:rPr>
@@ -16569,25 +17919,7 @@
           <w:color w:val="000000"/>
           <w:lang w:val="en-US"/>
         </w:rPr>
-        <w:t xml:space="preserve"> </w:t>
-      </w:r>
-      <w:proofErr w:type="gramStart"/>
-      <w:r>
-        <w:rPr>
-          <w:rFonts w:ascii="Consolas" w:hAnsi="Consolas" w:cs="Consolas"/>
-          <w:color w:val="000000"/>
-          <w:lang w:val="en-US"/>
-        </w:rPr>
-        <w:t>SqlCommand(</w:t>
-      </w:r>
-      <w:proofErr w:type="gramEnd"/>
-      <w:r>
-        <w:rPr>
-          <w:rFonts w:ascii="Consolas" w:hAnsi="Consolas" w:cs="Consolas"/>
-          <w:color w:val="000000"/>
-          <w:lang w:val="en-US"/>
-        </w:rPr>
-        <w:t>query, conn);</w:t>
+        <w:t xml:space="preserve"> SqlCommand(query, conn);</w:t>
       </w:r>
     </w:p>
     <w:p>
@@ -16614,25 +17946,7 @@
           <w:color w:val="000000"/>
           <w:lang w:val="en-US"/>
         </w:rPr>
-        <w:t xml:space="preserve">            SqlDataReader dataReader = </w:t>
-      </w:r>
-      <w:proofErr w:type="gramStart"/>
-      <w:r>
-        <w:rPr>
-          <w:rFonts w:ascii="Consolas" w:hAnsi="Consolas" w:cs="Consolas"/>
-          <w:color w:val="000000"/>
-          <w:lang w:val="en-US"/>
-        </w:rPr>
-        <w:t>cmd.ExecuteReader(</w:t>
-      </w:r>
-      <w:proofErr w:type="gramEnd"/>
-      <w:r>
-        <w:rPr>
-          <w:rFonts w:ascii="Consolas" w:hAnsi="Consolas" w:cs="Consolas"/>
-          <w:color w:val="000000"/>
-          <w:lang w:val="en-US"/>
-        </w:rPr>
-        <w:t>);</w:t>
+        <w:t xml:space="preserve">            SqlDataReader dataReader = cmd.ExecuteReader();</w:t>
       </w:r>
     </w:p>
     <w:p>
@@ -16659,87 +17973,23 @@
           <w:color w:val="000000"/>
           <w:lang w:val="en-US"/>
         </w:rPr>
-        <w:t xml:space="preserve">            </w:t>
-      </w:r>
-      <w:proofErr w:type="spellStart"/>
+        <w:t xml:space="preserve">            DataTable dataTable = </w:t>
+      </w:r>
+      <w:r>
+        <w:rPr>
+          <w:rFonts w:ascii="Consolas" w:hAnsi="Consolas" w:cs="Consolas"/>
+          <w:color w:val="0000FF"/>
+          <w:lang w:val="en-US"/>
+        </w:rPr>
+        <w:t>new</w:t>
+      </w:r>
       <w:r>
         <w:rPr>
           <w:rFonts w:ascii="Consolas" w:hAnsi="Consolas" w:cs="Consolas"/>
           <w:color w:val="000000"/>
           <w:lang w:val="en-US"/>
         </w:rPr>
-        <w:t>DataTable</w:t>
-      </w:r>
-      <w:proofErr w:type="spellEnd"/>
-      <w:r>
-        <w:rPr>
-          <w:rFonts w:ascii="Consolas" w:hAnsi="Consolas" w:cs="Consolas"/>
-          <w:color w:val="000000"/>
-          <w:lang w:val="en-US"/>
-        </w:rPr>
-        <w:t xml:space="preserve"> </w:t>
-      </w:r>
-      <w:proofErr w:type="spellStart"/>
-      <w:r>
-        <w:rPr>
-          <w:rFonts w:ascii="Consolas" w:hAnsi="Consolas" w:cs="Consolas"/>
-          <w:color w:val="000000"/>
-          <w:lang w:val="en-US"/>
-        </w:rPr>
-        <w:t>dataTable</w:t>
-      </w:r>
-      <w:proofErr w:type="spellEnd"/>
-      <w:r>
-        <w:rPr>
-          <w:rFonts w:ascii="Consolas" w:hAnsi="Consolas" w:cs="Consolas"/>
-          <w:color w:val="000000"/>
-          <w:lang w:val="en-US"/>
-        </w:rPr>
-        <w:t xml:space="preserve"> = </w:t>
-      </w:r>
-      <w:r>
-        <w:rPr>
-          <w:rFonts w:ascii="Consolas" w:hAnsi="Consolas" w:cs="Consolas"/>
-          <w:color w:val="0000FF"/>
-          <w:lang w:val="en-US"/>
-        </w:rPr>
-        <w:t>new</w:t>
-      </w:r>
-      <w:r>
-        <w:rPr>
-          <w:rFonts w:ascii="Consolas" w:hAnsi="Consolas" w:cs="Consolas"/>
-          <w:color w:val="000000"/>
-          <w:lang w:val="en-US"/>
-        </w:rPr>
-        <w:t xml:space="preserve"> </w:t>
-      </w:r>
-      <w:proofErr w:type="spellStart"/>
-      <w:proofErr w:type="gramStart"/>
-      <w:r>
-        <w:rPr>
-          <w:rFonts w:ascii="Consolas" w:hAnsi="Consolas" w:cs="Consolas"/>
-          <w:color w:val="000000"/>
-          <w:lang w:val="en-US"/>
-        </w:rPr>
-        <w:t>DataTable</w:t>
-      </w:r>
-      <w:proofErr w:type="spellEnd"/>
-      <w:r>
-        <w:rPr>
-          <w:rFonts w:ascii="Consolas" w:hAnsi="Consolas" w:cs="Consolas"/>
-          <w:color w:val="000000"/>
-          <w:lang w:val="en-US"/>
-        </w:rPr>
-        <w:t>(</w:t>
-      </w:r>
-      <w:proofErr w:type="gramEnd"/>
-      <w:r>
-        <w:rPr>
-          <w:rFonts w:ascii="Consolas" w:hAnsi="Consolas" w:cs="Consolas"/>
-          <w:color w:val="000000"/>
-          <w:lang w:val="en-US"/>
-        </w:rPr>
-        <w:t>);</w:t>
+        <w:t xml:space="preserve"> DataTable();</w:t>
       </w:r>
     </w:p>
     <w:p>
@@ -16766,35 +18016,7 @@
           <w:color w:val="000000"/>
           <w:lang w:val="en-US"/>
         </w:rPr>
-        <w:t xml:space="preserve">            </w:t>
-      </w:r>
-      <w:proofErr w:type="spellStart"/>
-      <w:proofErr w:type="gramStart"/>
-      <w:r>
-        <w:rPr>
-          <w:rFonts w:ascii="Consolas" w:hAnsi="Consolas" w:cs="Consolas"/>
-          <w:color w:val="000000"/>
-          <w:lang w:val="en-US"/>
-        </w:rPr>
-        <w:t>dataTable.Load</w:t>
-      </w:r>
-      <w:proofErr w:type="spellEnd"/>
-      <w:r>
-        <w:rPr>
-          <w:rFonts w:ascii="Consolas" w:hAnsi="Consolas" w:cs="Consolas"/>
-          <w:color w:val="000000"/>
-          <w:lang w:val="en-US"/>
-        </w:rPr>
-        <w:t>(</w:t>
-      </w:r>
-      <w:proofErr w:type="gramEnd"/>
-      <w:r>
-        <w:rPr>
-          <w:rFonts w:ascii="Consolas" w:hAnsi="Consolas" w:cs="Consolas"/>
-          <w:color w:val="000000"/>
-          <w:lang w:val="en-US"/>
-        </w:rPr>
-        <w:t>dataReader);</w:t>
+        <w:t xml:space="preserve">            dataTable.Load(dataReader);</w:t>
       </w:r>
     </w:p>
     <w:p>
@@ -16821,43 +18043,7 @@
           <w:color w:val="000000"/>
           <w:lang w:val="en-US"/>
         </w:rPr>
-        <w:t xml:space="preserve">            </w:t>
-      </w:r>
-      <w:proofErr w:type="spellStart"/>
-      <w:r>
-        <w:rPr>
-          <w:rFonts w:ascii="Consolas" w:hAnsi="Consolas" w:cs="Consolas"/>
-          <w:color w:val="000000"/>
-          <w:lang w:val="en-US"/>
-        </w:rPr>
-        <w:t>dgr_studenti.ItemsSource</w:t>
-      </w:r>
-      <w:proofErr w:type="spellEnd"/>
-      <w:r>
-        <w:rPr>
-          <w:rFonts w:ascii="Consolas" w:hAnsi="Consolas" w:cs="Consolas"/>
-          <w:color w:val="000000"/>
-          <w:lang w:val="en-US"/>
-        </w:rPr>
-        <w:t xml:space="preserve"> = </w:t>
-      </w:r>
-      <w:proofErr w:type="spellStart"/>
-      <w:r>
-        <w:rPr>
-          <w:rFonts w:ascii="Consolas" w:hAnsi="Consolas" w:cs="Consolas"/>
-          <w:color w:val="000000"/>
-          <w:lang w:val="en-US"/>
-        </w:rPr>
-        <w:t>dataTable.DefaultView</w:t>
-      </w:r>
-      <w:proofErr w:type="spellEnd"/>
-      <w:r>
-        <w:rPr>
-          <w:rFonts w:ascii="Consolas" w:hAnsi="Consolas" w:cs="Consolas"/>
-          <w:color w:val="000000"/>
-          <w:lang w:val="en-US"/>
-        </w:rPr>
-        <w:t>;</w:t>
+        <w:t xml:space="preserve">            dgr_studenti.ItemsSource = dataTable.DefaultView;</w:t>
       </w:r>
     </w:p>
     <w:p>
@@ -16884,43 +18070,7 @@
           <w:color w:val="000000"/>
           <w:lang w:val="en-US"/>
         </w:rPr>
-        <w:t xml:space="preserve">            </w:t>
-      </w:r>
-      <w:proofErr w:type="spellStart"/>
-      <w:r>
-        <w:rPr>
-          <w:rFonts w:ascii="Consolas" w:hAnsi="Consolas" w:cs="Consolas"/>
-          <w:color w:val="000000"/>
-          <w:lang w:val="en-US"/>
-        </w:rPr>
-        <w:t>dgr_studenti.DataContext</w:t>
-      </w:r>
-      <w:proofErr w:type="spellEnd"/>
-      <w:r>
-        <w:rPr>
-          <w:rFonts w:ascii="Consolas" w:hAnsi="Consolas" w:cs="Consolas"/>
-          <w:color w:val="000000"/>
-          <w:lang w:val="en-US"/>
-        </w:rPr>
-        <w:t xml:space="preserve"> = </w:t>
-      </w:r>
-      <w:proofErr w:type="spellStart"/>
-      <w:r>
-        <w:rPr>
-          <w:rFonts w:ascii="Consolas" w:hAnsi="Consolas" w:cs="Consolas"/>
-          <w:color w:val="000000"/>
-          <w:lang w:val="en-US"/>
-        </w:rPr>
-        <w:t>dataTable</w:t>
-      </w:r>
-      <w:proofErr w:type="spellEnd"/>
-      <w:r>
-        <w:rPr>
-          <w:rFonts w:ascii="Consolas" w:hAnsi="Consolas" w:cs="Consolas"/>
-          <w:color w:val="000000"/>
-          <w:lang w:val="en-US"/>
-        </w:rPr>
-        <w:t>;</w:t>
+        <w:t xml:space="preserve">            dgr_studenti.DataContext = dataTable;</w:t>
       </w:r>
     </w:p>
     <w:p>
@@ -16947,25 +18097,7 @@
           <w:color w:val="000000"/>
           <w:lang w:val="en-US"/>
         </w:rPr>
-        <w:t xml:space="preserve">            </w:t>
-      </w:r>
-      <w:proofErr w:type="gramStart"/>
-      <w:r>
-        <w:rPr>
-          <w:rFonts w:ascii="Consolas" w:hAnsi="Consolas" w:cs="Consolas"/>
-          <w:color w:val="000000"/>
-          <w:lang w:val="en-US"/>
-        </w:rPr>
-        <w:t>dataReader.Close(</w:t>
-      </w:r>
-      <w:proofErr w:type="gramEnd"/>
-      <w:r>
-        <w:rPr>
-          <w:rFonts w:ascii="Consolas" w:hAnsi="Consolas" w:cs="Consolas"/>
-          <w:color w:val="000000"/>
-          <w:lang w:val="en-US"/>
-        </w:rPr>
-        <w:t>);</w:t>
+        <w:t xml:space="preserve">            dataReader.Close();</w:t>
       </w:r>
     </w:p>
     <w:p>
@@ -16992,25 +18124,7 @@
           <w:color w:val="000000"/>
           <w:lang w:val="en-US"/>
         </w:rPr>
-        <w:t xml:space="preserve">            </w:t>
-      </w:r>
-      <w:proofErr w:type="gramStart"/>
-      <w:r>
-        <w:rPr>
-          <w:rFonts w:ascii="Consolas" w:hAnsi="Consolas" w:cs="Consolas"/>
-          <w:color w:val="000000"/>
-          <w:lang w:val="en-US"/>
-        </w:rPr>
-        <w:t>conn.Close(</w:t>
-      </w:r>
-      <w:proofErr w:type="gramEnd"/>
-      <w:r>
-        <w:rPr>
-          <w:rFonts w:ascii="Consolas" w:hAnsi="Consolas" w:cs="Consolas"/>
-          <w:color w:val="000000"/>
-          <w:lang w:val="en-US"/>
-        </w:rPr>
-        <w:t>);</w:t>
+        <w:t xml:space="preserve">            conn.Close();</w:t>
       </w:r>
     </w:p>
     <w:p>
@@ -17172,7 +18286,6 @@
         </w:rPr>
         <w:t xml:space="preserve">de tip </w:t>
       </w:r>
-      <w:proofErr w:type="spellStart"/>
       <w:r>
         <w:rPr>
           <w:rFonts w:ascii="Times New Roman" w:hAnsi="Times New Roman" w:cs="Times New Roman"/>
@@ -17182,7 +18295,6 @@
         </w:rPr>
         <w:t>DataTable</w:t>
       </w:r>
-      <w:proofErr w:type="spellEnd"/>
       <w:r>
         <w:rPr>
           <w:rFonts w:ascii="Times New Roman" w:hAnsi="Times New Roman" w:cs="Times New Roman"/>
@@ -17273,41 +18385,13 @@
           <w:lang w:val="en-US"/>
         </w:rPr>
       </w:pPr>
-      <w:proofErr w:type="spellStart"/>
       <w:r>
         <w:rPr>
           <w:rFonts w:ascii="Consolas" w:hAnsi="Consolas" w:cs="Consolas"/>
           <w:color w:val="000000"/>
           <w:lang w:val="en-US"/>
         </w:rPr>
-        <w:t>dgr_studenti.ItemsSource</w:t>
-      </w:r>
-      <w:proofErr w:type="spellEnd"/>
-      <w:r>
-        <w:rPr>
-          <w:rFonts w:ascii="Consolas" w:hAnsi="Consolas" w:cs="Consolas"/>
-          <w:color w:val="000000"/>
-          <w:lang w:val="en-US"/>
-        </w:rPr>
-        <w:t xml:space="preserve"> = </w:t>
-      </w:r>
-      <w:proofErr w:type="spellStart"/>
-      <w:r>
-        <w:rPr>
-          <w:rFonts w:ascii="Consolas" w:hAnsi="Consolas" w:cs="Consolas"/>
-          <w:color w:val="000000"/>
-          <w:lang w:val="en-US"/>
-        </w:rPr>
-        <w:t>dataTable.DefaultView</w:t>
-      </w:r>
-      <w:proofErr w:type="spellEnd"/>
-      <w:r>
-        <w:rPr>
-          <w:rFonts w:ascii="Consolas" w:hAnsi="Consolas" w:cs="Consolas"/>
-          <w:color w:val="000000"/>
-          <w:lang w:val="en-US"/>
-        </w:rPr>
-        <w:t>;</w:t>
+        <w:t>dgr_studenti.ItemsSource = dataTable.DefaultView;</w:t>
       </w:r>
     </w:p>
     <w:p>
@@ -17325,25 +18409,7 @@
           <w:szCs w:val="24"/>
         </w:rPr>
         <w:tab/>
-        <w:t xml:space="preserve">Similar se procedează pentru fiecare tab (Catalog, Profesori, etc.). Diferă doar tabela din care se preiau informațiile si </w:t>
-      </w:r>
-      <w:proofErr w:type="spellStart"/>
-      <w:r>
-        <w:rPr>
-          <w:rFonts w:ascii="Times New Roman" w:hAnsi="Times New Roman" w:cs="Times New Roman"/>
-          <w:sz w:val="24"/>
-          <w:szCs w:val="24"/>
-        </w:rPr>
-        <w:t>dataGrid</w:t>
-      </w:r>
-      <w:proofErr w:type="spellEnd"/>
-      <w:r>
-        <w:rPr>
-          <w:rFonts w:ascii="Times New Roman" w:hAnsi="Times New Roman" w:cs="Times New Roman"/>
-          <w:sz w:val="24"/>
-          <w:szCs w:val="24"/>
-        </w:rPr>
-        <w:t>-ul unde sunt afișate.</w:t>
+        <w:t>Similar se procedează pentru fiecare tab (Catalog, Profesori, etc.). Diferă doar tabela din care se preiau informațiile si dataGrid-ul unde sunt afișate.</w:t>
       </w:r>
     </w:p>
     <w:p>
@@ -17392,8 +18458,8 @@
       </w:pPr>
     </w:p>
     <w:sectPr>
-      <w:footerReference w:type="default" r:id="rId13"/>
-      <w:footerReference w:type="first" r:id="rId14"/>
+      <w:footerReference w:type="default" r:id="rId20"/>
+      <w:footerReference w:type="first" r:id="rId21"/>
       <w:pgSz w:w="12240" w:h="15840"/>
       <w:pgMar w:top="1134" w:right="851" w:bottom="1134" w:left="1701" w:header="720" w:footer="720" w:gutter="0"/>
       <w:pgNumType w:start="4"/>
@@ -17495,7 +18561,7 @@
           <w:rPr>
             <w:noProof/>
           </w:rPr>
-          <w:t>20</w:t>
+          <w:t>16</w:t>
         </w:r>
         <w:r>
           <w:rPr>
@@ -18024,6 +19090,121 @@
     </w:lvl>
   </w:abstractNum>
   <w:abstractNum w:abstractNumId="4" w15:restartNumberingAfterBreak="0">
+    <w:nsid w:val="665816BD"/>
+    <w:multiLevelType w:val="multilevel"/>
+    <w:tmpl w:val="6430F6FC"/>
+    <w:lvl w:ilvl="0">
+      <w:start w:val="1"/>
+      <w:numFmt w:val="decimal"/>
+      <w:lvlText w:val="%1."/>
+      <w:lvlJc w:val="left"/>
+      <w:pPr>
+        <w:ind w:left="1080" w:hanging="360"/>
+      </w:pPr>
+      <w:rPr>
+        <w:rFonts w:hint="default"/>
+        <w:sz w:val="24"/>
+        <w:szCs w:val="24"/>
+      </w:rPr>
+    </w:lvl>
+    <w:lvl w:ilvl="1">
+      <w:start w:val="1"/>
+      <w:numFmt w:val="decimal"/>
+      <w:lvlText w:val="%1.%2"/>
+      <w:lvlJc w:val="left"/>
+      <w:pPr>
+        <w:ind w:left="1800" w:hanging="360"/>
+      </w:pPr>
+      <w:rPr>
+        <w:rFonts w:hint="default"/>
+      </w:rPr>
+    </w:lvl>
+    <w:lvl w:ilvl="2">
+      <w:start w:val="1"/>
+      <w:numFmt w:val="lowerRoman"/>
+      <w:lvlText w:val="%3."/>
+      <w:lvlJc w:val="right"/>
+      <w:pPr>
+        <w:ind w:left="2520" w:hanging="180"/>
+      </w:pPr>
+      <w:rPr>
+        <w:rFonts w:hint="default"/>
+      </w:rPr>
+    </w:lvl>
+    <w:lvl w:ilvl="3">
+      <w:start w:val="1"/>
+      <w:numFmt w:val="decimal"/>
+      <w:lvlText w:val="%4."/>
+      <w:lvlJc w:val="left"/>
+      <w:pPr>
+        <w:ind w:left="3240" w:hanging="360"/>
+      </w:pPr>
+      <w:rPr>
+        <w:rFonts w:hint="default"/>
+      </w:rPr>
+    </w:lvl>
+    <w:lvl w:ilvl="4">
+      <w:start w:val="1"/>
+      <w:numFmt w:val="lowerLetter"/>
+      <w:lvlText w:val="%5."/>
+      <w:lvlJc w:val="left"/>
+      <w:pPr>
+        <w:ind w:left="3960" w:hanging="360"/>
+      </w:pPr>
+      <w:rPr>
+        <w:rFonts w:hint="default"/>
+      </w:rPr>
+    </w:lvl>
+    <w:lvl w:ilvl="5">
+      <w:start w:val="1"/>
+      <w:numFmt w:val="lowerRoman"/>
+      <w:lvlText w:val="%6."/>
+      <w:lvlJc w:val="right"/>
+      <w:pPr>
+        <w:ind w:left="4680" w:hanging="180"/>
+      </w:pPr>
+      <w:rPr>
+        <w:rFonts w:hint="default"/>
+      </w:rPr>
+    </w:lvl>
+    <w:lvl w:ilvl="6">
+      <w:start w:val="1"/>
+      <w:numFmt w:val="decimal"/>
+      <w:lvlText w:val="%7."/>
+      <w:lvlJc w:val="left"/>
+      <w:pPr>
+        <w:ind w:left="5400" w:hanging="360"/>
+      </w:pPr>
+      <w:rPr>
+        <w:rFonts w:hint="default"/>
+      </w:rPr>
+    </w:lvl>
+    <w:lvl w:ilvl="7">
+      <w:start w:val="1"/>
+      <w:numFmt w:val="lowerLetter"/>
+      <w:lvlText w:val="%8."/>
+      <w:lvlJc w:val="left"/>
+      <w:pPr>
+        <w:ind w:left="6120" w:hanging="360"/>
+      </w:pPr>
+      <w:rPr>
+        <w:rFonts w:hint="default"/>
+      </w:rPr>
+    </w:lvl>
+    <w:lvl w:ilvl="8">
+      <w:start w:val="1"/>
+      <w:numFmt w:val="lowerRoman"/>
+      <w:lvlText w:val="%9."/>
+      <w:lvlJc w:val="right"/>
+      <w:pPr>
+        <w:ind w:left="6840" w:hanging="180"/>
+      </w:pPr>
+      <w:rPr>
+        <w:rFonts w:hint="default"/>
+      </w:rPr>
+    </w:lvl>
+  </w:abstractNum>
+  <w:abstractNum w:abstractNumId="5" w15:restartNumberingAfterBreak="0">
     <w:nsid w:val="66CF61A1"/>
     <w:multiLevelType w:val="hybridMultilevel"/>
     <w:tmpl w:val="08A850B6"/>
@@ -18118,7 +19299,7 @@
       </w:pPr>
     </w:lvl>
   </w:abstractNum>
-  <w:abstractNum w:abstractNumId="5" w15:restartNumberingAfterBreak="0">
+  <w:abstractNum w:abstractNumId="6" w15:restartNumberingAfterBreak="0">
     <w:nsid w:val="6BAD0F0E"/>
     <w:multiLevelType w:val="hybridMultilevel"/>
     <w:tmpl w:val="08A850B6"/>
@@ -18226,9 +19407,12 @@
     <w:abstractNumId w:val="0"/>
   </w:num>
   <w:num w:numId="5">
+    <w:abstractNumId w:val="6"/>
+  </w:num>
+  <w:num w:numId="6">
     <w:abstractNumId w:val="5"/>
   </w:num>
-  <w:num w:numId="6">
+  <w:num w:numId="7">
     <w:abstractNumId w:val="4"/>
   </w:num>
 </w:numbering>
@@ -18827,6 +20011,42 @@
       <w:spacing w:before="0" w:after="0" w:line="240" w:lineRule="auto"/>
     </w:pPr>
     <w:rPr>
+      <w:lang w:val="ro-RO"/>
+    </w:rPr>
+  </w:style>
+  <w:style w:type="paragraph" w:styleId="IntenseQuote">
+    <w:name w:val="Intense Quote"/>
+    <w:basedOn w:val="Normal"/>
+    <w:next w:val="Normal"/>
+    <w:link w:val="IntenseQuoteChar"/>
+    <w:uiPriority w:val="30"/>
+    <w:qFormat/>
+    <w:rsid w:val="00FA6872"/>
+    <w:pPr>
+      <w:pBdr>
+        <w:top w:val="single" w:sz="4" w:space="10" w:color="5B9BD5" w:themeColor="accent1"/>
+        <w:bottom w:val="single" w:sz="4" w:space="10" w:color="5B9BD5" w:themeColor="accent1"/>
+      </w:pBdr>
+      <w:spacing w:before="360" w:after="360"/>
+      <w:ind w:left="864" w:right="864"/>
+      <w:jc w:val="center"/>
+    </w:pPr>
+    <w:rPr>
+      <w:i/>
+      <w:iCs/>
+      <w:color w:val="5B9BD5" w:themeColor="accent1"/>
+    </w:rPr>
+  </w:style>
+  <w:style w:type="character" w:customStyle="1" w:styleId="IntenseQuoteChar">
+    <w:name w:val="Intense Quote Char"/>
+    <w:basedOn w:val="DefaultParagraphFont"/>
+    <w:link w:val="IntenseQuote"/>
+    <w:uiPriority w:val="30"/>
+    <w:rsid w:val="00FA6872"/>
+    <w:rPr>
+      <w:i/>
+      <w:iCs/>
+      <w:color w:val="5B9BD5" w:themeColor="accent1"/>
       <w:lang w:val="ro-RO"/>
     </w:rPr>
   </w:style>
@@ -19652,7 +20872,7 @@
 </file>
 
 <file path=customXml/itemProps1.xml><?xml version="1.0" encoding="utf-8"?>
-<ds:datastoreItem xmlns:ds="http://schemas.openxmlformats.org/officeDocument/2006/customXml" ds:itemID="{926368B1-EA0F-432E-82D5-EB0869E39223}">
+<ds:datastoreItem xmlns:ds="http://schemas.openxmlformats.org/officeDocument/2006/customXml" ds:itemID="{06D873E2-4176-4A12-A27B-34F3F2A8D155}">
   <ds:schemaRefs>
     <ds:schemaRef ds:uri="http://schemas.openxmlformats.org/officeDocument/2006/bibliography"/>
   </ds:schemaRefs>

</xml_diff>